<commit_message>
Added the new document report
</commit_message>
<xml_diff>
--- a/docs/Human Activity Classification from Time Series Data Report New.docx
+++ b/docs/Human Activity Classification from Time Series Data Report New.docx
@@ -50,11 +50,17 @@
       </w:r>
     </w:p>
     <w:p>
+      <w:pPr>
+        <w:spacing w:line="276" w:lineRule="auto"/>
+      </w:pPr>
       <w:r>
         <w:t>Data Science Practicum Project</w:t>
       </w:r>
     </w:p>
     <w:p>
+      <w:pPr>
+        <w:spacing w:line="276" w:lineRule="auto"/>
+      </w:pPr>
       <w:r>
         <w:t xml:space="preserve">Advisor: Prof. </w:t>
       </w:r>
@@ -68,11 +74,17 @@
       </w:r>
     </w:p>
     <w:p>
+      <w:pPr>
+        <w:spacing w:line="276" w:lineRule="auto"/>
+      </w:pPr>
       <w:r>
         <w:t>May 2022</w:t>
       </w:r>
     </w:p>
     <w:p>
+      <w:pPr>
+        <w:spacing w:line="276" w:lineRule="auto"/>
+      </w:pPr>
       <w:r>
         <w:br w:type="page"/>
       </w:r>
@@ -128,7 +140,7 @@
           <w:r>
             <w:fldChar w:fldCharType="separate"/>
           </w:r>
-          <w:hyperlink w:anchor="_Toc102754104" w:history="1">
+          <w:hyperlink w:anchor="_Toc102779705" w:history="1">
             <w:r>
               <w:rPr>
                 <w:rStyle w:val="Hyperlink"/>
@@ -155,7 +167,7 @@
                 <w:noProof/>
                 <w:webHidden/>
               </w:rPr>
-              <w:instrText xml:space="preserve"> PAGEREF _Toc102754104 \h </w:instrText>
+              <w:instrText xml:space="preserve"> PAGEREF _Toc102779705 \h </w:instrText>
             </w:r>
             <w:r>
               <w:rPr>
@@ -198,10 +210,12 @@
               <w:lang w:eastAsia="en-US"/>
             </w:rPr>
           </w:pPr>
-          <w:hyperlink w:anchor="_Toc102754105" w:history="1">
+          <w:hyperlink w:anchor="_Toc102779706" w:history="1">
             <w:r>
               <w:rPr>
                 <w:rStyle w:val="Hyperlink"/>
+                <w:b/>
+                <w:bCs/>
                 <w:noProof/>
               </w:rPr>
               <w:t>Human Activity Classification from Time-Series Data</w:t>
@@ -225,7 +239,7 @@
                 <w:noProof/>
                 <w:webHidden/>
               </w:rPr>
-              <w:instrText xml:space="preserve"> PAGEREF _Toc102754105 \h </w:instrText>
+              <w:instrText xml:space="preserve"> PAGEREF _Toc102779706 \h </w:instrText>
             </w:r>
             <w:r>
               <w:rPr>
@@ -268,7 +282,7 @@
               <w:lang w:eastAsia="en-US"/>
             </w:rPr>
           </w:pPr>
-          <w:hyperlink w:anchor="_Toc102754106" w:history="1">
+          <w:hyperlink w:anchor="_Toc102779707" w:history="1">
             <w:r>
               <w:rPr>
                 <w:rStyle w:val="Hyperlink"/>
@@ -295,7 +309,7 @@
                 <w:noProof/>
                 <w:webHidden/>
               </w:rPr>
-              <w:instrText xml:space="preserve"> PAGEREF _Toc102754106 \h </w:instrText>
+              <w:instrText xml:space="preserve"> PAGEREF _Toc102779707 \h </w:instrText>
             </w:r>
             <w:r>
               <w:rPr>
@@ -315,7 +329,7 @@
                 <w:noProof/>
                 <w:webHidden/>
               </w:rPr>
-              <w:t>4</w:t>
+              <w:t>5</w:t>
             </w:r>
             <w:r>
               <w:rPr>
@@ -338,7 +352,7 @@
               <w:lang w:eastAsia="en-US"/>
             </w:rPr>
           </w:pPr>
-          <w:hyperlink w:anchor="_Toc102754107" w:history="1">
+          <w:hyperlink w:anchor="_Toc102779708" w:history="1">
             <w:r>
               <w:rPr>
                 <w:rStyle w:val="Hyperlink"/>
@@ -365,7 +379,7 @@
                 <w:noProof/>
                 <w:webHidden/>
               </w:rPr>
-              <w:instrText xml:space="preserve"> PAGEREF _Toc102754107 \h </w:instrText>
+              <w:instrText xml:space="preserve"> PAGEREF _Toc102779708 \h </w:instrText>
             </w:r>
             <w:r>
               <w:rPr>
@@ -385,7 +399,7 @@
                 <w:noProof/>
                 <w:webHidden/>
               </w:rPr>
-              <w:t>5</w:t>
+              <w:t>6</w:t>
             </w:r>
             <w:r>
               <w:rPr>
@@ -408,7 +422,7 @@
               <w:lang w:eastAsia="en-US"/>
             </w:rPr>
           </w:pPr>
-          <w:hyperlink w:anchor="_Toc102754108" w:history="1">
+          <w:hyperlink w:anchor="_Toc102779709" w:history="1">
             <w:r>
               <w:rPr>
                 <w:rStyle w:val="Hyperlink"/>
@@ -435,7 +449,7 @@
                 <w:noProof/>
                 <w:webHidden/>
               </w:rPr>
-              <w:instrText xml:space="preserve"> PAGEREF _Toc102754108 \h </w:instrText>
+              <w:instrText xml:space="preserve"> PAGEREF _Toc102779709 \h </w:instrText>
             </w:r>
             <w:r>
               <w:rPr>
@@ -478,7 +492,7 @@
               <w:lang w:eastAsia="en-US"/>
             </w:rPr>
           </w:pPr>
-          <w:hyperlink w:anchor="_Toc102754109" w:history="1">
+          <w:hyperlink w:anchor="_Toc102779710" w:history="1">
             <w:r>
               <w:rPr>
                 <w:rStyle w:val="Hyperlink"/>
@@ -505,7 +519,7 @@
                 <w:noProof/>
                 <w:webHidden/>
               </w:rPr>
-              <w:instrText xml:space="preserve"> PAGEREF _Toc102754109 \h </w:instrText>
+              <w:instrText xml:space="preserve"> PAGEREF _Toc102779710 \h </w:instrText>
             </w:r>
             <w:r>
               <w:rPr>
@@ -548,7 +562,7 @@
               <w:lang w:eastAsia="en-US"/>
             </w:rPr>
           </w:pPr>
-          <w:hyperlink w:anchor="_Toc102754110" w:history="1">
+          <w:hyperlink w:anchor="_Toc102779711" w:history="1">
             <w:r>
               <w:rPr>
                 <w:rStyle w:val="Hyperlink"/>
@@ -575,7 +589,7 @@
                 <w:noProof/>
                 <w:webHidden/>
               </w:rPr>
-              <w:instrText xml:space="preserve"> PAGEREF _Toc102754110 \h </w:instrText>
+              <w:instrText xml:space="preserve"> PAGEREF _Toc102779711 \h </w:instrText>
             </w:r>
             <w:r>
               <w:rPr>
@@ -618,7 +632,7 @@
               <w:lang w:eastAsia="en-US"/>
             </w:rPr>
           </w:pPr>
-          <w:hyperlink w:anchor="_Toc102754111" w:history="1">
+          <w:hyperlink w:anchor="_Toc102779712" w:history="1">
             <w:r>
               <w:rPr>
                 <w:rStyle w:val="Hyperlink"/>
@@ -645,7 +659,7 @@
                 <w:noProof/>
                 <w:webHidden/>
               </w:rPr>
-              <w:instrText xml:space="preserve"> PAGEREF _Toc102754111 \h </w:instrText>
+              <w:instrText xml:space="preserve"> PAGEREF _Toc102779712 \h </w:instrText>
             </w:r>
             <w:r>
               <w:rPr>
@@ -665,7 +679,7 @@
                 <w:noProof/>
                 <w:webHidden/>
               </w:rPr>
-              <w:t>11</w:t>
+              <w:t>10</w:t>
             </w:r>
             <w:r>
               <w:rPr>
@@ -688,7 +702,7 @@
               <w:lang w:eastAsia="en-US"/>
             </w:rPr>
           </w:pPr>
-          <w:hyperlink w:anchor="_Toc102754112" w:history="1">
+          <w:hyperlink w:anchor="_Toc102779713" w:history="1">
             <w:r>
               <w:rPr>
                 <w:rStyle w:val="Hyperlink"/>
@@ -715,7 +729,7 @@
                 <w:noProof/>
                 <w:webHidden/>
               </w:rPr>
-              <w:instrText xml:space="preserve"> PAGEREF _Toc102754112 \h </w:instrText>
+              <w:instrText xml:space="preserve"> PAGEREF _Toc102779713 \h </w:instrText>
             </w:r>
             <w:r>
               <w:rPr>
@@ -735,7 +749,7 @@
                 <w:noProof/>
                 <w:webHidden/>
               </w:rPr>
-              <w:t>12</w:t>
+              <w:t>10</w:t>
             </w:r>
             <w:r>
               <w:rPr>
@@ -758,7 +772,7 @@
               <w:lang w:eastAsia="en-US"/>
             </w:rPr>
           </w:pPr>
-          <w:hyperlink w:anchor="_Toc102754113" w:history="1">
+          <w:hyperlink w:anchor="_Toc102779714" w:history="1">
             <w:r>
               <w:rPr>
                 <w:rStyle w:val="Hyperlink"/>
@@ -785,7 +799,7 @@
                 <w:noProof/>
                 <w:webHidden/>
               </w:rPr>
-              <w:instrText xml:space="preserve"> PAGEREF _Toc102754113 \h </w:instrText>
+              <w:instrText xml:space="preserve"> PAGEREF _Toc102779714 \h </w:instrText>
             </w:r>
             <w:r>
               <w:rPr>
@@ -805,7 +819,7 @@
                 <w:noProof/>
                 <w:webHidden/>
               </w:rPr>
-              <w:t>14</w:t>
+              <w:t>12</w:t>
             </w:r>
             <w:r>
               <w:rPr>
@@ -828,7 +842,7 @@
               <w:lang w:eastAsia="en-US"/>
             </w:rPr>
           </w:pPr>
-          <w:hyperlink w:anchor="_Toc102754114" w:history="1">
+          <w:hyperlink w:anchor="_Toc102779715" w:history="1">
             <w:r>
               <w:rPr>
                 <w:rStyle w:val="Hyperlink"/>
@@ -855,7 +869,7 @@
                 <w:noProof/>
                 <w:webHidden/>
               </w:rPr>
-              <w:instrText xml:space="preserve"> PAGEREF _Toc102754114 \h </w:instrText>
+              <w:instrText xml:space="preserve"> PAGEREF _Toc102779715 \h </w:instrText>
             </w:r>
             <w:r>
               <w:rPr>
@@ -875,7 +889,7 @@
                 <w:noProof/>
                 <w:webHidden/>
               </w:rPr>
-              <w:t>16</w:t>
+              <w:t>14</w:t>
             </w:r>
             <w:r>
               <w:rPr>
@@ -898,7 +912,7 @@
               <w:lang w:eastAsia="en-US"/>
             </w:rPr>
           </w:pPr>
-          <w:hyperlink w:anchor="_Toc102754115" w:history="1">
+          <w:hyperlink w:anchor="_Toc102779716" w:history="1">
             <w:r>
               <w:rPr>
                 <w:rStyle w:val="Hyperlink"/>
@@ -925,7 +939,7 @@
                 <w:noProof/>
                 <w:webHidden/>
               </w:rPr>
-              <w:instrText xml:space="preserve"> PAGEREF _Toc102754115 \h </w:instrText>
+              <w:instrText xml:space="preserve"> PAGEREF _Toc102779716 \h </w:instrText>
             </w:r>
             <w:r>
               <w:rPr>
@@ -945,7 +959,7 @@
                 <w:noProof/>
                 <w:webHidden/>
               </w:rPr>
-              <w:t>16</w:t>
+              <w:t>15</w:t>
             </w:r>
             <w:r>
               <w:rPr>
@@ -968,7 +982,7 @@
               <w:lang w:eastAsia="en-US"/>
             </w:rPr>
           </w:pPr>
-          <w:hyperlink w:anchor="_Toc102754116" w:history="1">
+          <w:hyperlink w:anchor="_Toc102779717" w:history="1">
             <w:r>
               <w:rPr>
                 <w:rStyle w:val="Hyperlink"/>
@@ -995,7 +1009,7 @@
                 <w:noProof/>
                 <w:webHidden/>
               </w:rPr>
-              <w:instrText xml:space="preserve"> PAGEREF _Toc102754116 \h </w:instrText>
+              <w:instrText xml:space="preserve"> PAGEREF _Toc102779717 \h </w:instrText>
             </w:r>
             <w:r>
               <w:rPr>
@@ -1015,7 +1029,7 @@
                 <w:noProof/>
                 <w:webHidden/>
               </w:rPr>
-              <w:t>17</w:t>
+              <w:t>16</w:t>
             </w:r>
             <w:r>
               <w:rPr>
@@ -1028,6 +1042,7 @@
         </w:p>
         <w:p>
           <w:pPr>
+            <w:spacing w:line="276" w:lineRule="auto"/>
             <w:ind w:firstLine="0"/>
           </w:pPr>
           <w:r>
@@ -1045,7 +1060,7 @@
       <w:pPr>
         <w:pStyle w:val="SectionTitle"/>
       </w:pPr>
-      <w:bookmarkStart w:id="0" w:name="_Toc102754104"/>
+      <w:bookmarkStart w:id="0" w:name="_Toc102779705"/>
       <w:r>
         <w:lastRenderedPageBreak/>
         <w:t>Abstract</w:t>
@@ -1061,6 +1076,9 @@
       </w:r>
     </w:p>
     <w:p>
+      <w:pPr>
+        <w:spacing w:line="276" w:lineRule="auto"/>
+      </w:pPr>
       <w:r>
         <w:rPr>
           <w:rStyle w:val="Emphasis"/>
@@ -1079,16 +1097,31 @@
       </w:r>
       <w:proofErr w:type="spellEnd"/>
       <w:r>
-        <w:t>, neural networks, human activity</w:t>
+        <w:t xml:space="preserve">, </w:t>
+      </w:r>
+      <w:r>
+        <w:t xml:space="preserve">deep </w:t>
+      </w:r>
+      <w:r>
+        <w:t>neural networks, human activity</w:t>
       </w:r>
     </w:p>
-    <w:bookmarkStart w:id="1" w:name="_Toc102754105"/>
+    <w:bookmarkStart w:id="1" w:name="_Toc102779706"/>
     <w:p>
       <w:pPr>
         <w:pStyle w:val="SectionTitle"/>
+        <w:spacing w:line="480" w:lineRule="auto"/>
+        <w:rPr>
+          <w:b/>
+          <w:bCs/>
+        </w:rPr>
       </w:pPr>
       <w:sdt>
         <w:sdtPr>
+          <w:rPr>
+            <w:b/>
+            <w:bCs/>
+          </w:rPr>
           <w:alias w:val="Title"/>
           <w:tag w:val=""/>
           <w:id w:val="-1756435886"/>
@@ -1102,6 +1135,10 @@
         <w:sdtEndPr/>
         <w:sdtContent>
           <w:r>
+            <w:rPr>
+              <w:b/>
+              <w:bCs/>
+            </w:rPr>
             <w:t>Human Activity Classification from Time-Series Data</w:t>
           </w:r>
         </w:sdtContent>
@@ -1109,20 +1146,30 @@
       <w:bookmarkEnd w:id="1"/>
     </w:p>
     <w:p>
+      <w:pPr>
+        <w:spacing w:line="480" w:lineRule="auto"/>
+      </w:pPr>
       <w:r>
         <w:t xml:space="preserve">The goal of this project is to </w:t>
       </w:r>
       <w:r>
-        <w:t xml:space="preserve">train </w:t>
-      </w:r>
-      <w:r>
-        <w:t xml:space="preserve">and tune a </w:t>
-      </w:r>
-      <w:proofErr w:type="spellStart"/>
+        <w:t>tailor</w:t>
+      </w:r>
+      <w:r>
+        <w:t xml:space="preserve"> </w:t>
+      </w:r>
+      <w:r>
+        <w:t xml:space="preserve">and </w:t>
+      </w:r>
+      <w:r>
+        <w:t>train</w:t>
+      </w:r>
+      <w:r>
+        <w:t xml:space="preserve"> a </w:t>
+      </w:r>
       <w:r>
         <w:t>SensorNet</w:t>
       </w:r>
-      <w:proofErr w:type="spellEnd"/>
       <w:sdt>
         <w:sdtPr>
           <w:id w:val="512119972"/>
@@ -1176,24 +1223,7 @@
     </w:p>
     <w:p>
       <w:pPr>
-        <w:pStyle w:val="Heading1"/>
-      </w:pPr>
-      <w:bookmarkStart w:id="2" w:name="_Toc102754106"/>
-      <w:r>
-        <w:t>Related Work</w:t>
-      </w:r>
-      <w:bookmarkEnd w:id="2"/>
-    </w:p>
-    <w:p>
-      <w:proofErr w:type="spellStart"/>
-      <w:r>
-        <w:t>Todo</w:t>
-      </w:r>
-      <w:proofErr w:type="spellEnd"/>
-    </w:p>
-    <w:p/>
-    <w:p>
-      <w:pPr>
+        <w:spacing w:line="480" w:lineRule="auto"/>
         <w:rPr>
           <w:rFonts w:asciiTheme="majorHAnsi" w:eastAsiaTheme="majorEastAsia" w:hAnsiTheme="majorHAnsi" w:cstheme="majorBidi"/>
           <w:b/>
@@ -1208,7 +1238,310 @@
       <w:pPr>
         <w:pStyle w:val="Heading1"/>
       </w:pPr>
-      <w:bookmarkStart w:id="3" w:name="_Toc102754107"/>
+      <w:bookmarkStart w:id="2" w:name="_Toc102779707"/>
+      <w:r>
+        <w:lastRenderedPageBreak/>
+        <w:t>Related Work</w:t>
+      </w:r>
+      <w:bookmarkEnd w:id="2"/>
+    </w:p>
+    <w:p>
+      <w:pPr>
+        <w:spacing w:line="276" w:lineRule="auto"/>
+      </w:pPr>
+      <w:sdt>
+        <w:sdtPr>
+          <w:id w:val="-576281939"/>
+          <w:citation/>
+        </w:sdtPr>
+        <w:sdtContent>
+          <w:r>
+            <w:fldChar w:fldCharType="begin"/>
+          </w:r>
+          <w:r>
+            <w:instrText xml:space="preserve">CITATION alX17 \l 1033 </w:instrText>
+          </w:r>
+          <w:r>
+            <w:fldChar w:fldCharType="separate"/>
+          </w:r>
+          <w:r>
+            <w:rPr>
+              <w:noProof/>
+            </w:rPr>
+            <w:t>(Li, et al., 2017)</w:t>
+          </w:r>
+          <w:r>
+            <w:fldChar w:fldCharType="end"/>
+          </w:r>
+        </w:sdtContent>
+      </w:sdt>
+      <w:r>
+        <w:t xml:space="preserve"> proposed a system to </w:t>
+      </w:r>
+      <w:r>
+        <w:t xml:space="preserve">recognize concurrent activities from data generated by </w:t>
+      </w:r>
+      <w:r>
+        <w:t xml:space="preserve">multiple sensors of different types. </w:t>
+      </w:r>
+      <w:r>
+        <w:t xml:space="preserve">The </w:t>
+      </w:r>
+      <w:r>
+        <w:t xml:space="preserve">system was designed </w:t>
+      </w:r>
+      <w:r>
+        <w:t xml:space="preserve">to be </w:t>
+      </w:r>
+      <w:r>
+        <w:t xml:space="preserve">a single model capable of </w:t>
+      </w:r>
+      <w:r>
+        <w:t>working</w:t>
+      </w:r>
+      <w:r>
+        <w:t xml:space="preserve"> across different </w:t>
+      </w:r>
+      <w:r>
+        <w:t>sensors deployed in different domains. The</w:t>
+      </w:r>
+      <w:r>
+        <w:t xml:space="preserve"> </w:t>
+      </w:r>
+      <w:r>
+        <w:t xml:space="preserve">process is divided into two phases </w:t>
+      </w:r>
+      <w:r>
+        <w:t>–</w:t>
+      </w:r>
+      <w:r>
+        <w:t xml:space="preserve"> </w:t>
+      </w:r>
+      <w:r>
+        <w:t xml:space="preserve">feature extraction and </w:t>
+      </w:r>
+      <w:r>
+        <w:t xml:space="preserve">decision making. The spatial features are extracted by passing the data </w:t>
+      </w:r>
+      <w:r>
+        <w:t>to a CNN and then the temporal features by using an LSTM.</w:t>
+      </w:r>
+      <w:r>
+        <w:t xml:space="preserve"> These features are fed into a binary</w:t>
+      </w:r>
+      <w:r>
+        <w:t xml:space="preserve"> classifier whose output indicates if an activity is currently in progress.</w:t>
+      </w:r>
+    </w:p>
+    <w:p>
+      <w:pPr>
+        <w:spacing w:line="276" w:lineRule="auto"/>
+      </w:pPr>
+      <w:sdt>
+        <w:sdtPr>
+          <w:id w:val="-395131505"/>
+          <w:citation/>
+        </w:sdtPr>
+        <w:sdtContent>
+          <w:r>
+            <w:fldChar w:fldCharType="begin"/>
+          </w:r>
+          <w:r>
+            <w:instrText xml:space="preserve">CITATION Rad17 \l 1033 </w:instrText>
+          </w:r>
+          <w:r>
+            <w:fldChar w:fldCharType="separate"/>
+          </w:r>
+          <w:r>
+            <w:rPr>
+              <w:noProof/>
+            </w:rPr>
+            <w:t>(Radu, et al., 2017)</w:t>
+          </w:r>
+          <w:r>
+            <w:fldChar w:fldCharType="end"/>
+          </w:r>
+        </w:sdtContent>
+      </w:sdt>
+      <w:r>
+        <w:t xml:space="preserve"> </w:t>
+      </w:r>
+      <w:r>
+        <w:t xml:space="preserve">studied the benefits of </w:t>
+      </w:r>
+      <w:r>
+        <w:t xml:space="preserve">utilizing deep learning techniques to capture </w:t>
+      </w:r>
+      <w:r>
+        <w:t xml:space="preserve">a user’s activity and context. </w:t>
+      </w:r>
+      <w:r>
+        <w:t xml:space="preserve">The authors have developed four neural network architectures </w:t>
+      </w:r>
+      <w:r>
+        <w:t xml:space="preserve">that are either based on CNNs or DNNs. Two of these models </w:t>
+      </w:r>
+      <w:r>
+        <w:t xml:space="preserve">follow a more traditional approach by training from a </w:t>
+      </w:r>
+      <w:r>
+        <w:t xml:space="preserve">continuous stream of all sensors. While the other </w:t>
+      </w:r>
+      <w:r>
+        <w:t xml:space="preserve">two models </w:t>
+      </w:r>
+      <w:r>
+        <w:t xml:space="preserve">are deep model variants </w:t>
+      </w:r>
+      <w:r>
+        <w:t>that</w:t>
+      </w:r>
+      <w:r>
+        <w:t xml:space="preserve"> are designed to learn specific </w:t>
+      </w:r>
+      <w:r>
+        <w:t>modality regions</w:t>
+      </w:r>
+      <w:r>
+        <w:t xml:space="preserve">. This novel approach enables the models to </w:t>
+      </w:r>
+      <w:r>
+        <w:t>maximize the learn</w:t>
+      </w:r>
+      <w:r>
+        <w:t>ing of</w:t>
+      </w:r>
+      <w:r>
+        <w:t xml:space="preserve"> intra-modal correlations</w:t>
+      </w:r>
+      <w:r>
+        <w:t>.</w:t>
+      </w:r>
+    </w:p>
+    <w:p>
+      <w:pPr>
+        <w:spacing w:line="276" w:lineRule="auto"/>
+      </w:pPr>
+      <w:sdt>
+        <w:sdtPr>
+          <w:id w:val="-115991122"/>
+          <w:citation/>
+        </w:sdtPr>
+        <w:sdtContent>
+          <w:r>
+            <w:fldChar w:fldCharType="begin"/>
+          </w:r>
+          <w:r>
+            <w:instrText xml:space="preserve"> CITATION Yao17 \l 1033 </w:instrText>
+          </w:r>
+          <w:r>
+            <w:fldChar w:fldCharType="separate"/>
+          </w:r>
+          <w:r>
+            <w:rPr>
+              <w:noProof/>
+            </w:rPr>
+            <w:t>(Yao, et al., 2017)</w:t>
+          </w:r>
+          <w:r>
+            <w:fldChar w:fldCharType="end"/>
+          </w:r>
+        </w:sdtContent>
+      </w:sdt>
+      <w:r>
+        <w:t xml:space="preserve"> have designed a</w:t>
+      </w:r>
+      <w:r>
+        <w:t xml:space="preserve"> low</w:t>
+      </w:r>
+      <w:r>
+        <w:t>-</w:t>
+      </w:r>
+      <w:r>
+        <w:t>power</w:t>
+      </w:r>
+      <w:r>
+        <w:t xml:space="preserve"> unified deep learning framework that </w:t>
+      </w:r>
+      <w:r>
+        <w:t xml:space="preserve">can </w:t>
+      </w:r>
+      <w:r>
+        <w:t xml:space="preserve">extract features from </w:t>
+      </w:r>
+      <w:r>
+        <w:t xml:space="preserve">noisy signals </w:t>
+      </w:r>
+      <w:r>
+        <w:t>and</w:t>
+      </w:r>
+      <w:r>
+        <w:t xml:space="preserve"> </w:t>
+      </w:r>
+      <w:r>
+        <w:t xml:space="preserve">build a model </w:t>
+      </w:r>
+      <w:r>
+        <w:t xml:space="preserve">that can </w:t>
+      </w:r>
+      <w:r>
+        <w:t>be employed</w:t>
+      </w:r>
+      <w:r>
+        <w:t xml:space="preserve"> in a variety of fields.</w:t>
+      </w:r>
+      <w:r>
+        <w:t xml:space="preserve"> This framework is designed to work on time-series mobile sensing data. The approach is to extract the </w:t>
+      </w:r>
+      <w:r>
+        <w:t xml:space="preserve">local </w:t>
+      </w:r>
+      <w:r>
+        <w:t xml:space="preserve">interactions of similar sensors and global interactions between different sensors by </w:t>
+      </w:r>
+      <w:r>
+        <w:t xml:space="preserve">employing a blend of Convolutional and Recurrent Neural networks. </w:t>
+      </w:r>
+      <w:r>
+        <w:t xml:space="preserve">They tested the </w:t>
+      </w:r>
+      <w:r>
+        <w:t xml:space="preserve">framework </w:t>
+      </w:r>
+      <w:r>
+        <w:t xml:space="preserve">in different domains </w:t>
+      </w:r>
+      <w:r>
+        <w:t>-</w:t>
+      </w:r>
+      <w:r>
+        <w:t xml:space="preserve"> car tracking, human activity recognition, </w:t>
+      </w:r>
+      <w:r>
+        <w:t>user identification – all from motion sensors.</w:t>
+      </w:r>
+      <w:r>
+        <w:t xml:space="preserve"> This framework was designed to be installed on mobile devices and embedded systems.</w:t>
+      </w:r>
+    </w:p>
+    <w:p>
+      <w:pPr>
+        <w:spacing w:line="276" w:lineRule="auto"/>
+        <w:rPr>
+          <w:rFonts w:asciiTheme="majorHAnsi" w:eastAsiaTheme="majorEastAsia" w:hAnsiTheme="majorHAnsi" w:cstheme="majorBidi"/>
+          <w:b/>
+          <w:bCs/>
+        </w:rPr>
+      </w:pPr>
+      <w:r>
+        <w:br w:type="page"/>
+      </w:r>
+    </w:p>
+    <w:p>
+      <w:pPr>
+        <w:pStyle w:val="Heading1"/>
+      </w:pPr>
+      <w:bookmarkStart w:id="3" w:name="_Toc102779708"/>
       <w:r>
         <w:lastRenderedPageBreak/>
         <w:t>Data Collection</w:t>
@@ -1216,6 +1549,9 @@
       <w:bookmarkEnd w:id="3"/>
     </w:p>
     <w:p>
+      <w:pPr>
+        <w:spacing w:line="276" w:lineRule="auto"/>
+      </w:pPr>
       <w:r>
         <w:t>The project focuses on the classification of the different punches thrown by the user during a practice session of boxing. In the experimental setup, the user held an android smartphone in his dominant hand (right hand in this case). The movements were recorded using an app called “Physics Toolbox Sensor Suite Pro". The app keeps recording the movements of the smartphone while the user is performing his routine. The app collects data from the accelerometer of the device which includes the X, Y, Z axes, and the G-force. The data is polled at 100Hz. We have recorded a practice boxing session for 77 seconds for this project. The data is generated with the time stamp and the values of the above measurements in a CSV format. The columns in the CSV are (in order) – Time, X, Y, Z, G-force. Since the app saves the time in “</w:t>
       </w:r>
@@ -1240,11 +1576,13 @@
     </w:p>
     <w:p>
       <w:pPr>
+        <w:spacing w:line="276" w:lineRule="auto"/>
         <w:ind w:firstLine="0"/>
       </w:pPr>
     </w:p>
     <w:p>
       <w:pPr>
+        <w:spacing w:line="276" w:lineRule="auto"/>
         <w:ind w:firstLine="0"/>
       </w:pPr>
       <w:r>
@@ -1253,6 +1591,7 @@
     </w:p>
     <w:p>
       <w:pPr>
+        <w:spacing w:line="276" w:lineRule="auto"/>
         <w:ind w:firstLine="0"/>
       </w:pPr>
       <w:r>
@@ -1278,6 +1617,9 @@
             <w:tcW w:w="4675" w:type="dxa"/>
           </w:tcPr>
           <w:p>
+            <w:pPr>
+              <w:spacing w:line="276" w:lineRule="auto"/>
+            </w:pPr>
             <w:r>
               <w:t>Feature</w:t>
             </w:r>
@@ -1288,6 +1630,9 @@
             <w:tcW w:w="4675" w:type="dxa"/>
           </w:tcPr>
           <w:p>
+            <w:pPr>
+              <w:spacing w:line="276" w:lineRule="auto"/>
+            </w:pPr>
             <w:r>
               <w:t>Measurement</w:t>
             </w:r>
@@ -1300,6 +1645,9 @@
             <w:tcW w:w="4675" w:type="dxa"/>
           </w:tcPr>
           <w:p>
+            <w:pPr>
+              <w:spacing w:line="276" w:lineRule="auto"/>
+            </w:pPr>
             <w:r>
               <w:t>TS</w:t>
             </w:r>
@@ -1310,11 +1658,17 @@
             <w:tcW w:w="4675" w:type="dxa"/>
           </w:tcPr>
           <w:p>
+            <w:pPr>
+              <w:spacing w:line="276" w:lineRule="auto"/>
+            </w:pPr>
             <w:r>
               <w:t xml:space="preserve">Timestamp of the data in the format </w:t>
             </w:r>
           </w:p>
           <w:p>
+            <w:pPr>
+              <w:spacing w:line="276" w:lineRule="auto"/>
+            </w:pPr>
             <w:r>
               <w:t xml:space="preserve">(YYYY-MM-DD </w:t>
             </w:r>
@@ -1343,6 +1697,9 @@
             <w:tcW w:w="4675" w:type="dxa"/>
           </w:tcPr>
           <w:p>
+            <w:pPr>
+              <w:spacing w:line="276" w:lineRule="auto"/>
+            </w:pPr>
             <w:proofErr w:type="spellStart"/>
             <w:r>
               <w:t>gFx</w:t>
@@ -1355,6 +1712,9 @@
             <w:tcW w:w="4675" w:type="dxa"/>
           </w:tcPr>
           <w:p>
+            <w:pPr>
+              <w:spacing w:line="276" w:lineRule="auto"/>
+            </w:pPr>
             <w:r>
               <w:t>Linear acceleration in the X-axis</w:t>
             </w:r>
@@ -1367,6 +1727,9 @@
             <w:tcW w:w="4675" w:type="dxa"/>
           </w:tcPr>
           <w:p>
+            <w:pPr>
+              <w:spacing w:line="276" w:lineRule="auto"/>
+            </w:pPr>
             <w:proofErr w:type="spellStart"/>
             <w:r>
               <w:t>gFy</w:t>
@@ -1379,6 +1742,9 @@
             <w:tcW w:w="4675" w:type="dxa"/>
           </w:tcPr>
           <w:p>
+            <w:pPr>
+              <w:spacing w:line="276" w:lineRule="auto"/>
+            </w:pPr>
             <w:r>
               <w:t>Linear acceleration in the Y-axis</w:t>
             </w:r>
@@ -1391,6 +1757,9 @@
             <w:tcW w:w="4675" w:type="dxa"/>
           </w:tcPr>
           <w:p>
+            <w:pPr>
+              <w:spacing w:line="276" w:lineRule="auto"/>
+            </w:pPr>
             <w:proofErr w:type="spellStart"/>
             <w:r>
               <w:t>gFz</w:t>
@@ -1403,6 +1772,9 @@
             <w:tcW w:w="4675" w:type="dxa"/>
           </w:tcPr>
           <w:p>
+            <w:pPr>
+              <w:spacing w:line="276" w:lineRule="auto"/>
+            </w:pPr>
             <w:r>
               <w:t>Linear acceleration in the Z-axis</w:t>
             </w:r>
@@ -1415,6 +1787,9 @@
             <w:tcW w:w="4675" w:type="dxa"/>
           </w:tcPr>
           <w:p>
+            <w:pPr>
+              <w:spacing w:line="276" w:lineRule="auto"/>
+            </w:pPr>
             <w:proofErr w:type="spellStart"/>
             <w:r>
               <w:t>TgF</w:t>
@@ -1427,6 +1802,9 @@
             <w:tcW w:w="4675" w:type="dxa"/>
           </w:tcPr>
           <w:p>
+            <w:pPr>
+              <w:spacing w:line="276" w:lineRule="auto"/>
+            </w:pPr>
             <w:r>
               <w:t>G-force of the device</w:t>
             </w:r>
@@ -1437,12 +1815,14 @@
     <w:p>
       <w:pPr>
         <w:keepNext/>
+        <w:spacing w:line="276" w:lineRule="auto"/>
         <w:ind w:firstLine="0"/>
       </w:pPr>
     </w:p>
     <w:p>
       <w:pPr>
         <w:keepNext/>
+        <w:spacing w:line="276" w:lineRule="auto"/>
         <w:ind w:firstLine="0"/>
       </w:pPr>
       <w:r>
@@ -1558,6 +1938,7 @@
     </w:p>
     <w:p>
       <w:pPr>
+        <w:spacing w:line="276" w:lineRule="auto"/>
         <w:rPr>
           <w:rFonts w:asciiTheme="majorHAnsi" w:eastAsiaTheme="majorEastAsia" w:hAnsiTheme="majorHAnsi" w:cstheme="majorBidi"/>
           <w:b/>
@@ -1572,7 +1953,7 @@
       <w:pPr>
         <w:pStyle w:val="Heading1"/>
       </w:pPr>
-      <w:bookmarkStart w:id="4" w:name="_Toc102754108"/>
+      <w:bookmarkStart w:id="4" w:name="_Toc102779709"/>
       <w:r>
         <w:lastRenderedPageBreak/>
         <w:t>Data Labeling</w:t>
@@ -1580,6 +1961,9 @@
       <w:bookmarkEnd w:id="4"/>
     </w:p>
     <w:p>
+      <w:pPr>
+        <w:spacing w:line="276" w:lineRule="auto"/>
+      </w:pPr>
       <w:r>
         <w:t>Since the data generated by the smartphone is unlabeled, I have used an open-source data labeling tool “Label-Studio” to label the data. Label-Studio is a graphical user interface where we can drag along the timeline of the data and label those regions appropriately.</w:t>
       </w:r>
@@ -1587,6 +1971,7 @@
     <w:p>
       <w:pPr>
         <w:keepNext/>
+        <w:spacing w:line="276" w:lineRule="auto"/>
         <w:ind w:firstLine="0"/>
       </w:pPr>
       <w:r>
@@ -1669,12 +2054,16 @@
       </w:r>
     </w:p>
     <w:p>
+      <w:pPr>
+        <w:spacing w:line="276" w:lineRule="auto"/>
+      </w:pPr>
       <w:r>
         <w:t>Label-Studio can take a CSV as input time-series data that can be added as a labeling project in the application. Once we finish the labeling tasks, we can export the annotations in the form of a JSON file. The JSON file contains the annotations as an array of labels assigned to regions of the time-series data denoted by the start and stop times. To add the labels to all the data points in the data, I have written a Python script to read the regions from the JSON file and assign the labels to the appropriate data points in those regions. I have assigned a constant label for the rest of the unlabeled regions of the time-series data. In this way, every data point in the time series has a label associated with it.</w:t>
       </w:r>
     </w:p>
     <w:p>
       <w:pPr>
+        <w:spacing w:line="276" w:lineRule="auto"/>
         <w:rPr>
           <w:rFonts w:asciiTheme="majorHAnsi" w:eastAsiaTheme="majorEastAsia" w:hAnsiTheme="majorHAnsi" w:cstheme="majorBidi"/>
           <w:b/>
@@ -1689,7 +2078,7 @@
       <w:pPr>
         <w:pStyle w:val="Heading1"/>
       </w:pPr>
-      <w:bookmarkStart w:id="5" w:name="_Toc102754109"/>
+      <w:bookmarkStart w:id="5" w:name="_Toc102779710"/>
       <w:r>
         <w:lastRenderedPageBreak/>
         <w:t>Creating 2-D Images</w:t>
@@ -1697,6 +2086,9 @@
       <w:bookmarkEnd w:id="5"/>
     </w:p>
     <w:p>
+      <w:pPr>
+        <w:spacing w:line="276" w:lineRule="auto"/>
+      </w:pPr>
       <w:r>
         <w:t xml:space="preserve">We are using 4 features namely - </w:t>
       </w:r>
@@ -1737,23 +2129,21 @@
       <w:pPr>
         <w:pStyle w:val="Heading1"/>
       </w:pPr>
-      <w:bookmarkStart w:id="6" w:name="_Toc102754110"/>
+      <w:bookmarkStart w:id="6" w:name="_Toc102779711"/>
       <w:r>
         <w:t>Neural Network Architecture</w:t>
       </w:r>
       <w:bookmarkEnd w:id="6"/>
     </w:p>
     <w:p>
+      <w:pPr>
+        <w:spacing w:line="276" w:lineRule="auto"/>
+      </w:pPr>
       <w:r>
         <w:t xml:space="preserve">The Deep Neural Network architecture that I have used to build the model is adapted from the research paper </w:t>
       </w:r>
-      <w:proofErr w:type="spellStart"/>
-      <w:r>
-        <w:t>SensorNet</w:t>
-      </w:r>
-      <w:proofErr w:type="spellEnd"/>
-      <w:r>
-        <w:t>: A Scalable and Low-Power Deep Convolutional Neural Network for Multimodal Data Classification</w:t>
+      <w:r>
+        <w:t>SensorNet: A Scalable and Low-Power Deep Convolutional Neural Network for Multimodal Data Classification</w:t>
       </w:r>
       <w:sdt>
         <w:sdtPr>
@@ -1794,12 +2184,11 @@
       </w:r>
     </w:p>
     <w:p>
-      <w:r>
-        <w:t xml:space="preserve">The filters in the convolutional layers generate the shared features between the different dimensions or modalities of the data. Since it is assumed that there is no spatial correlation among the different modalities of the data, a filter of size (4, 5) is used in the first convolutional layer, and filters of size (1, 5) are used in the subsequent convolutional layers. To pass these learned features to the dense layer, there are 3 max-pooling layers that flatten the image with a pool size of (1, 2) after the second, fourth, and fifth convolutional layers. This flattened image is </w:t>
-      </w:r>
-      <w:r>
-        <w:lastRenderedPageBreak/>
-        <w:t xml:space="preserve">then passed to the final 2 fully connected layers of the network. First is a 64-node dense layer, which is fully connected to a 5-node (as we have 5 output classes) </w:t>
+      <w:pPr>
+        <w:spacing w:line="276" w:lineRule="auto"/>
+      </w:pPr>
+      <w:r>
+        <w:t xml:space="preserve">The filters in the convolutional layers generate the shared features between the different dimensions or modalities of the data. Since it is assumed that there is no spatial correlation among the different modalities of the data, a filter of size (4, 5) is used in the first convolutional layer, and filters of size (1, 5) are used in the subsequent convolutional layers. To pass these learned features to the dense layer, there are 3 max-pooling layers that flatten the image with a pool size of (1, 2) after the second, fourth, and fifth convolutional layers. This flattened image is then passed to the final 2 fully connected layers of the network. First is a 64-node dense layer, which is fully connected to a 5-node (as we have 5 output classes) </w:t>
       </w:r>
       <w:proofErr w:type="spellStart"/>
       <w:r>
@@ -1811,6 +2200,9 @@
       </w:r>
     </w:p>
     <w:p>
+      <w:pPr>
+        <w:spacing w:line="276" w:lineRule="auto"/>
+      </w:pPr>
       <w:r>
         <w:t>I have chosen the “</w:t>
       </w:r>
@@ -1834,12 +2226,14 @@
     <w:p>
       <w:pPr>
         <w:keepNext/>
+        <w:spacing w:line="276" w:lineRule="auto"/>
         <w:ind w:firstLine="0"/>
       </w:pPr>
       <w:r>
         <w:rPr>
           <w:noProof/>
         </w:rPr>
+        <w:lastRenderedPageBreak/>
         <w:drawing>
           <wp:inline distT="0" distB="0" distL="0" distR="0" wp14:anchorId="292DD8EA" wp14:editId="73E0002A">
             <wp:extent cx="5943600" cy="2597785"/>
@@ -1909,15 +2303,7 @@
         <w:fldChar w:fldCharType="end"/>
       </w:r>
       <w:r>
-        <w:t xml:space="preserve"> </w:t>
-      </w:r>
-      <w:proofErr w:type="spellStart"/>
-      <w:r>
-        <w:t>SensorNet</w:t>
-      </w:r>
-      <w:proofErr w:type="spellEnd"/>
-      <w:r>
-        <w:t xml:space="preserve"> </w:t>
+        <w:t xml:space="preserve"> SensorNet </w:t>
       </w:r>
       <w:proofErr w:type="spellStart"/>
       <w:r>
@@ -1926,21 +2312,23 @@
       <w:proofErr w:type="spellEnd"/>
     </w:p>
     <w:p>
-      <w:r>
-        <w:br w:type="page"/>
-      </w:r>
+      <w:pPr>
+        <w:spacing w:line="276" w:lineRule="auto"/>
+        <w:ind w:firstLine="0"/>
+      </w:pPr>
     </w:p>
     <w:p>
       <w:pPr>
+        <w:spacing w:line="276" w:lineRule="auto"/>
         <w:ind w:firstLine="0"/>
       </w:pPr>
       <w:r>
-        <w:lastRenderedPageBreak/>
         <w:t>Table 2</w:t>
       </w:r>
     </w:p>
     <w:p>
       <w:pPr>
+        <w:spacing w:line="276" w:lineRule="auto"/>
         <w:ind w:firstLine="0"/>
       </w:pPr>
       <w:r>
@@ -1966,6 +2354,9 @@
             <w:tcW w:w="4675" w:type="dxa"/>
           </w:tcPr>
           <w:p>
+            <w:pPr>
+              <w:spacing w:line="276" w:lineRule="auto"/>
+            </w:pPr>
             <w:r>
               <w:t>Layer</w:t>
             </w:r>
@@ -1976,6 +2367,9 @@
             <w:tcW w:w="4675" w:type="dxa"/>
           </w:tcPr>
           <w:p>
+            <w:pPr>
+              <w:spacing w:line="276" w:lineRule="auto"/>
+            </w:pPr>
             <w:r>
               <w:t>Configuration</w:t>
             </w:r>
@@ -1988,6 +2382,9 @@
             <w:tcW w:w="4675" w:type="dxa"/>
           </w:tcPr>
           <w:p>
+            <w:pPr>
+              <w:spacing w:line="276" w:lineRule="auto"/>
+            </w:pPr>
             <w:r>
               <w:t>Conv Mx5 64</w:t>
             </w:r>
@@ -1998,11 +2395,17 @@
             <w:tcW w:w="4675" w:type="dxa"/>
           </w:tcPr>
           <w:p>
+            <w:pPr>
+              <w:spacing w:line="276" w:lineRule="auto"/>
+            </w:pPr>
             <w:r>
               <w:t>64 node convolutional layer</w:t>
             </w:r>
           </w:p>
           <w:p>
+            <w:pPr>
+              <w:spacing w:line="276" w:lineRule="auto"/>
+            </w:pPr>
             <w:r>
               <w:t>4x5 filter size</w:t>
             </w:r>
@@ -2015,6 +2418,9 @@
             <w:tcW w:w="4675" w:type="dxa"/>
           </w:tcPr>
           <w:p>
+            <w:pPr>
+              <w:spacing w:line="276" w:lineRule="auto"/>
+            </w:pPr>
             <w:r>
               <w:t>Conv 1x5 32</w:t>
             </w:r>
@@ -2025,11 +2431,17 @@
             <w:tcW w:w="4675" w:type="dxa"/>
           </w:tcPr>
           <w:p>
+            <w:pPr>
+              <w:spacing w:line="276" w:lineRule="auto"/>
+            </w:pPr>
             <w:r>
               <w:t>32 node convolutional layer</w:t>
             </w:r>
           </w:p>
           <w:p>
+            <w:pPr>
+              <w:spacing w:line="276" w:lineRule="auto"/>
+            </w:pPr>
             <w:r>
               <w:t>1x5 filter size</w:t>
             </w:r>
@@ -2042,6 +2454,9 @@
             <w:tcW w:w="4675" w:type="dxa"/>
           </w:tcPr>
           <w:p>
+            <w:pPr>
+              <w:spacing w:line="276" w:lineRule="auto"/>
+            </w:pPr>
             <w:proofErr w:type="spellStart"/>
             <w:r>
               <w:t>MaxPool</w:t>
@@ -2057,11 +2472,17 @@
             <w:tcW w:w="4675" w:type="dxa"/>
           </w:tcPr>
           <w:p>
+            <w:pPr>
+              <w:spacing w:line="276" w:lineRule="auto"/>
+            </w:pPr>
             <w:r>
               <w:t>Max pooling layer</w:t>
             </w:r>
           </w:p>
           <w:p>
+            <w:pPr>
+              <w:spacing w:line="276" w:lineRule="auto"/>
+            </w:pPr>
             <w:r>
               <w:t>Pool size (1, 2)</w:t>
             </w:r>
@@ -2074,6 +2495,9 @@
             <w:tcW w:w="4675" w:type="dxa"/>
           </w:tcPr>
           <w:p>
+            <w:pPr>
+              <w:spacing w:line="276" w:lineRule="auto"/>
+            </w:pPr>
             <w:r>
               <w:t>Conv 1x5 32</w:t>
             </w:r>
@@ -2084,11 +2508,17 @@
             <w:tcW w:w="4675" w:type="dxa"/>
           </w:tcPr>
           <w:p>
+            <w:pPr>
+              <w:spacing w:line="276" w:lineRule="auto"/>
+            </w:pPr>
             <w:r>
               <w:t>32 node convolutional layer</w:t>
             </w:r>
           </w:p>
           <w:p>
+            <w:pPr>
+              <w:spacing w:line="276" w:lineRule="auto"/>
+            </w:pPr>
             <w:r>
               <w:t>1x5 filter size</w:t>
             </w:r>
@@ -2101,6 +2531,9 @@
             <w:tcW w:w="4675" w:type="dxa"/>
           </w:tcPr>
           <w:p>
+            <w:pPr>
+              <w:spacing w:line="276" w:lineRule="auto"/>
+            </w:pPr>
             <w:r>
               <w:t>Conv 1x5 16</w:t>
             </w:r>
@@ -2111,11 +2544,17 @@
             <w:tcW w:w="4675" w:type="dxa"/>
           </w:tcPr>
           <w:p>
+            <w:pPr>
+              <w:spacing w:line="276" w:lineRule="auto"/>
+            </w:pPr>
             <w:r>
               <w:t>16 node convolutional layer</w:t>
             </w:r>
           </w:p>
           <w:p>
+            <w:pPr>
+              <w:spacing w:line="276" w:lineRule="auto"/>
+            </w:pPr>
             <w:r>
               <w:t>1x5 filter size</w:t>
             </w:r>
@@ -2128,6 +2567,9 @@
             <w:tcW w:w="4675" w:type="dxa"/>
           </w:tcPr>
           <w:p>
+            <w:pPr>
+              <w:spacing w:line="276" w:lineRule="auto"/>
+            </w:pPr>
             <w:proofErr w:type="spellStart"/>
             <w:r>
               <w:t>MaxPool</w:t>
@@ -2143,11 +2585,17 @@
             <w:tcW w:w="4675" w:type="dxa"/>
           </w:tcPr>
           <w:p>
+            <w:pPr>
+              <w:spacing w:line="276" w:lineRule="auto"/>
+            </w:pPr>
             <w:r>
               <w:t>Max pooling layer</w:t>
             </w:r>
           </w:p>
           <w:p>
+            <w:pPr>
+              <w:spacing w:line="276" w:lineRule="auto"/>
+            </w:pPr>
             <w:r>
               <w:t>Pool size (1, 2)</w:t>
             </w:r>
@@ -2160,6 +2608,9 @@
             <w:tcW w:w="4675" w:type="dxa"/>
           </w:tcPr>
           <w:p>
+            <w:pPr>
+              <w:spacing w:line="276" w:lineRule="auto"/>
+            </w:pPr>
             <w:r>
               <w:t>Conv 1x5 16</w:t>
             </w:r>
@@ -2170,11 +2621,17 @@
             <w:tcW w:w="4675" w:type="dxa"/>
           </w:tcPr>
           <w:p>
+            <w:pPr>
+              <w:spacing w:line="276" w:lineRule="auto"/>
+            </w:pPr>
             <w:r>
               <w:t>16 node convolutional layer</w:t>
             </w:r>
           </w:p>
           <w:p>
+            <w:pPr>
+              <w:spacing w:line="276" w:lineRule="auto"/>
+            </w:pPr>
             <w:r>
               <w:t>1x5 filter size</w:t>
             </w:r>
@@ -2187,6 +2644,9 @@
             <w:tcW w:w="4675" w:type="dxa"/>
           </w:tcPr>
           <w:p>
+            <w:pPr>
+              <w:spacing w:line="276" w:lineRule="auto"/>
+            </w:pPr>
             <w:proofErr w:type="spellStart"/>
             <w:r>
               <w:t>MaxPool</w:t>
@@ -2202,11 +2662,17 @@
             <w:tcW w:w="4675" w:type="dxa"/>
           </w:tcPr>
           <w:p>
+            <w:pPr>
+              <w:spacing w:line="276" w:lineRule="auto"/>
+            </w:pPr>
             <w:r>
               <w:t>Max pooling layer</w:t>
             </w:r>
           </w:p>
           <w:p>
+            <w:pPr>
+              <w:spacing w:line="276" w:lineRule="auto"/>
+            </w:pPr>
             <w:r>
               <w:t>Pool size (1, 2)</w:t>
             </w:r>
@@ -2219,6 +2685,9 @@
             <w:tcW w:w="4675" w:type="dxa"/>
           </w:tcPr>
           <w:p>
+            <w:pPr>
+              <w:spacing w:line="276" w:lineRule="auto"/>
+            </w:pPr>
             <w:r>
               <w:t>Dense 64</w:t>
             </w:r>
@@ -2229,6 +2698,9 @@
             <w:tcW w:w="4675" w:type="dxa"/>
           </w:tcPr>
           <w:p>
+            <w:pPr>
+              <w:spacing w:line="276" w:lineRule="auto"/>
+            </w:pPr>
             <w:r>
               <w:t>64-node fully connected layer</w:t>
             </w:r>
@@ -2241,6 +2713,9 @@
             <w:tcW w:w="4675" w:type="dxa"/>
           </w:tcPr>
           <w:p>
+            <w:pPr>
+              <w:spacing w:line="276" w:lineRule="auto"/>
+            </w:pPr>
             <w:proofErr w:type="spellStart"/>
             <w:r>
               <w:t>Softmax</w:t>
@@ -2256,6 +2731,9 @@
             <w:tcW w:w="4675" w:type="dxa"/>
           </w:tcPr>
           <w:p>
+            <w:pPr>
+              <w:spacing w:line="276" w:lineRule="auto"/>
+            </w:pPr>
             <w:r>
               <w:t xml:space="preserve">5-node </w:t>
             </w:r>
@@ -2273,6 +2751,7 @@
     </w:tbl>
     <w:p>
       <w:pPr>
+        <w:spacing w:line="276" w:lineRule="auto"/>
         <w:ind w:firstLine="0"/>
         <w:rPr>
           <w:rFonts w:asciiTheme="majorHAnsi" w:eastAsiaTheme="majorEastAsia" w:hAnsiTheme="majorHAnsi" w:cstheme="majorBidi"/>
@@ -2283,6 +2762,7 @@
     </w:p>
     <w:p>
       <w:pPr>
+        <w:spacing w:line="276" w:lineRule="auto"/>
         <w:rPr>
           <w:rFonts w:asciiTheme="majorHAnsi" w:eastAsiaTheme="majorEastAsia" w:hAnsiTheme="majorHAnsi" w:cstheme="majorBidi"/>
           <w:b/>
@@ -2302,7 +2782,7 @@
       <w:pPr>
         <w:pStyle w:val="Heading1"/>
       </w:pPr>
-      <w:bookmarkStart w:id="7" w:name="_Toc102754111"/>
+      <w:bookmarkStart w:id="7" w:name="_Toc102779712"/>
       <w:r>
         <w:lastRenderedPageBreak/>
         <w:t>Model Pipeline</w:t>
@@ -2310,11 +2790,17 @@
       <w:bookmarkEnd w:id="7"/>
     </w:p>
     <w:p>
+      <w:pPr>
+        <w:spacing w:line="276" w:lineRule="auto"/>
+      </w:pPr>
       <w:r>
         <w:t>Now that we have described the input processing and NN architecture, the model pipeline is described in this section. The pipeline consists of 4 steps namely – input processing, data segmentation, model training, and model performance evaluation. The steps are described briefly below.</w:t>
       </w:r>
     </w:p>
     <w:p>
+      <w:pPr>
+        <w:spacing w:line="276" w:lineRule="auto"/>
+      </w:pPr>
       <w:r>
         <w:rPr>
           <w:rStyle w:val="Heading4Char"/>
@@ -2335,6 +2821,9 @@
       </w:r>
     </w:p>
     <w:p>
+      <w:pPr>
+        <w:spacing w:line="276" w:lineRule="auto"/>
+      </w:pPr>
       <w:r>
         <w:rPr>
           <w:rStyle w:val="Heading4Char"/>
@@ -2352,6 +2841,9 @@
       </w:r>
     </w:p>
     <w:p>
+      <w:pPr>
+        <w:spacing w:line="276" w:lineRule="auto"/>
+      </w:pPr>
       <w:r>
         <w:rPr>
           <w:rStyle w:val="Heading4Char"/>
@@ -2388,6 +2880,9 @@
       </w:r>
     </w:p>
     <w:p>
+      <w:pPr>
+        <w:spacing w:line="276" w:lineRule="auto"/>
+      </w:pPr>
       <w:r>
         <w:rPr>
           <w:rStyle w:val="Heading4Char"/>
@@ -2405,22 +2900,25 @@
       </w:r>
     </w:p>
     <w:p>
-      <w:r>
-        <w:br w:type="page"/>
-      </w:r>
+      <w:pPr>
+        <w:spacing w:line="276" w:lineRule="auto"/>
+        <w:ind w:firstLine="0"/>
+      </w:pPr>
     </w:p>
     <w:p>
       <w:pPr>
         <w:pStyle w:val="Heading1"/>
       </w:pPr>
-      <w:bookmarkStart w:id="8" w:name="_Toc102754112"/>
-      <w:r>
-        <w:lastRenderedPageBreak/>
+      <w:bookmarkStart w:id="8" w:name="_Toc102779713"/>
+      <w:r>
         <w:t>Hyperparameter Tuning</w:t>
       </w:r>
       <w:bookmarkEnd w:id="8"/>
     </w:p>
     <w:p>
+      <w:pPr>
+        <w:spacing w:line="276" w:lineRule="auto"/>
+      </w:pPr>
       <w:r>
         <w:t>After the model pipeline was setup, I have trained the hyper parameters for the NN by making a grid of parameters to optimize by utilizing the “</w:t>
       </w:r>
@@ -2443,6 +2941,7 @@
     </w:p>
     <w:p>
       <w:pPr>
+        <w:spacing w:line="276" w:lineRule="auto"/>
         <w:ind w:firstLine="0"/>
       </w:pPr>
       <w:r>
@@ -2451,6 +2950,7 @@
     </w:p>
     <w:p>
       <w:pPr>
+        <w:spacing w:line="276" w:lineRule="auto"/>
         <w:ind w:firstLine="0"/>
       </w:pPr>
       <w:r>
@@ -2485,6 +2985,9 @@
             <w:tcW w:w="2893" w:type="dxa"/>
           </w:tcPr>
           <w:p>
+            <w:pPr>
+              <w:spacing w:line="276" w:lineRule="auto"/>
+            </w:pPr>
             <w:r>
               <w:rPr>
                 <w:b/>
@@ -2499,6 +3002,9 @@
             <w:tcW w:w="3575" w:type="dxa"/>
           </w:tcPr>
           <w:p>
+            <w:pPr>
+              <w:spacing w:line="276" w:lineRule="auto"/>
+            </w:pPr>
             <w:r>
               <w:rPr>
                 <w:b/>
@@ -2513,6 +3019,9 @@
             <w:tcW w:w="2892" w:type="dxa"/>
           </w:tcPr>
           <w:p>
+            <w:pPr>
+              <w:spacing w:line="276" w:lineRule="auto"/>
+            </w:pPr>
             <w:r>
               <w:rPr>
                 <w:b/>
@@ -2529,6 +3038,9 @@
             <w:tcW w:w="2893" w:type="dxa"/>
           </w:tcPr>
           <w:p>
+            <w:pPr>
+              <w:spacing w:line="276" w:lineRule="auto"/>
+            </w:pPr>
             <w:r>
               <w:t>Number of filters</w:t>
             </w:r>
@@ -2539,6 +3051,9 @@
             <w:tcW w:w="3575" w:type="dxa"/>
           </w:tcPr>
           <w:p>
+            <w:pPr>
+              <w:spacing w:line="276" w:lineRule="auto"/>
+            </w:pPr>
             <w:r>
               <w:t>[16, 32, 64</w:t>
             </w:r>
@@ -2555,6 +3070,9 @@
             <w:tcW w:w="2892" w:type="dxa"/>
           </w:tcPr>
           <w:p>
+            <w:pPr>
+              <w:spacing w:line="276" w:lineRule="auto"/>
+            </w:pPr>
             <w:r>
               <w:rPr>
                 <w:b/>
@@ -2571,6 +3089,9 @@
             <w:tcW w:w="2893" w:type="dxa"/>
           </w:tcPr>
           <w:p>
+            <w:pPr>
+              <w:spacing w:line="276" w:lineRule="auto"/>
+            </w:pPr>
             <w:r>
               <w:t>Activation function</w:t>
             </w:r>
@@ -2581,6 +3102,9 @@
             <w:tcW w:w="3575" w:type="dxa"/>
           </w:tcPr>
           <w:p>
+            <w:pPr>
+              <w:spacing w:line="276" w:lineRule="auto"/>
+            </w:pPr>
             <w:r>
               <w:t>[</w:t>
             </w:r>
@@ -2599,6 +3123,9 @@
             <w:tcW w:w="2892" w:type="dxa"/>
           </w:tcPr>
           <w:p>
+            <w:pPr>
+              <w:spacing w:line="276" w:lineRule="auto"/>
+            </w:pPr>
             <w:proofErr w:type="spellStart"/>
             <w:r>
               <w:rPr>
@@ -2617,6 +3144,9 @@
             <w:tcW w:w="2893" w:type="dxa"/>
           </w:tcPr>
           <w:p>
+            <w:pPr>
+              <w:spacing w:line="276" w:lineRule="auto"/>
+            </w:pPr>
             <w:r>
               <w:t>Epochs</w:t>
             </w:r>
@@ -2627,6 +3157,9 @@
             <w:tcW w:w="3575" w:type="dxa"/>
           </w:tcPr>
           <w:p>
+            <w:pPr>
+              <w:spacing w:line="276" w:lineRule="auto"/>
+            </w:pPr>
             <w:r>
               <w:t>[50, 100, 150, 200]</w:t>
             </w:r>
@@ -2637,6 +3170,9 @@
             <w:tcW w:w="2892" w:type="dxa"/>
           </w:tcPr>
           <w:p>
+            <w:pPr>
+              <w:spacing w:line="276" w:lineRule="auto"/>
+            </w:pPr>
             <w:r>
               <w:rPr>
                 <w:b/>
@@ -2653,6 +3189,9 @@
             <w:tcW w:w="2893" w:type="dxa"/>
           </w:tcPr>
           <w:p>
+            <w:pPr>
+              <w:spacing w:line="276" w:lineRule="auto"/>
+            </w:pPr>
             <w:r>
               <w:t>Batch size</w:t>
             </w:r>
@@ -2663,6 +3202,9 @@
             <w:tcW w:w="3575" w:type="dxa"/>
           </w:tcPr>
           <w:p>
+            <w:pPr>
+              <w:spacing w:line="276" w:lineRule="auto"/>
+            </w:pPr>
             <w:r>
               <w:t>[16, 32, 64, 128]</w:t>
             </w:r>
@@ -2673,6 +3215,9 @@
             <w:tcW w:w="2892" w:type="dxa"/>
           </w:tcPr>
           <w:p>
+            <w:pPr>
+              <w:spacing w:line="276" w:lineRule="auto"/>
+            </w:pPr>
             <w:r>
               <w:rPr>
                 <w:b/>
@@ -2689,6 +3234,9 @@
             <w:tcW w:w="2893" w:type="dxa"/>
           </w:tcPr>
           <w:p>
+            <w:pPr>
+              <w:spacing w:line="276" w:lineRule="auto"/>
+            </w:pPr>
             <w:r>
               <w:t>Loss function</w:t>
             </w:r>
@@ -2699,6 +3247,9 @@
             <w:tcW w:w="3575" w:type="dxa"/>
           </w:tcPr>
           <w:p>
+            <w:pPr>
+              <w:spacing w:line="276" w:lineRule="auto"/>
+            </w:pPr>
             <w:r>
               <w:t>[“</w:t>
             </w:r>
@@ -2725,6 +3276,9 @@
             <w:tcW w:w="2892" w:type="dxa"/>
           </w:tcPr>
           <w:p>
+            <w:pPr>
+              <w:spacing w:line="276" w:lineRule="auto"/>
+            </w:pPr>
             <w:r>
               <w:t>“</w:t>
             </w:r>
@@ -2749,6 +3303,9 @@
             <w:tcW w:w="2893" w:type="dxa"/>
           </w:tcPr>
           <w:p>
+            <w:pPr>
+              <w:spacing w:line="276" w:lineRule="auto"/>
+            </w:pPr>
             <w:r>
               <w:t>Optimizer</w:t>
             </w:r>
@@ -2759,6 +3316,9 @@
             <w:tcW w:w="3575" w:type="dxa"/>
           </w:tcPr>
           <w:p>
+            <w:pPr>
+              <w:spacing w:line="276" w:lineRule="auto"/>
+            </w:pPr>
             <w:r>
               <w:t>[“Adam”, “</w:t>
             </w:r>
@@ -2777,6 +3337,9 @@
             <w:tcW w:w="2892" w:type="dxa"/>
           </w:tcPr>
           <w:p>
+            <w:pPr>
+              <w:spacing w:line="276" w:lineRule="auto"/>
+            </w:pPr>
             <w:r>
               <w:rPr>
                 <w:b/>
@@ -2793,6 +3356,9 @@
             <w:tcW w:w="2893" w:type="dxa"/>
           </w:tcPr>
           <w:p>
+            <w:pPr>
+              <w:spacing w:line="276" w:lineRule="auto"/>
+            </w:pPr>
             <w:r>
               <w:t>Learning Rate</w:t>
             </w:r>
@@ -2803,6 +3369,9 @@
             <w:tcW w:w="3575" w:type="dxa"/>
           </w:tcPr>
           <w:p>
+            <w:pPr>
+              <w:spacing w:line="276" w:lineRule="auto"/>
+            </w:pPr>
             <w:r>
               <w:t>[0.1, 0.01, 0.001, 0.0001]</w:t>
             </w:r>
@@ -2813,6 +3382,9 @@
             <w:tcW w:w="2892" w:type="dxa"/>
           </w:tcPr>
           <w:p>
+            <w:pPr>
+              <w:spacing w:line="276" w:lineRule="auto"/>
+            </w:pPr>
             <w:r>
               <w:rPr>
                 <w:b/>
@@ -2826,16 +3398,7 @@
     </w:tbl>
     <w:p>
       <w:pPr>
-        <w:ind w:firstLine="0"/>
-      </w:pPr>
-    </w:p>
-    <w:p>
-      <w:r>
-        <w:br w:type="page"/>
-      </w:r>
-    </w:p>
-    <w:p>
-      <w:pPr>
+        <w:spacing w:line="276" w:lineRule="auto"/>
         <w:ind w:firstLine="0"/>
       </w:pPr>
     </w:p>
@@ -2862,13 +3425,18 @@
       <w:tr>
         <w:tc>
           <w:tcPr>
-            <w:tcW w:w="2337" w:type="dxa"/>
+            <w:tcW w:w="3036" w:type="dxa"/>
           </w:tcPr>
           <w:p>
             <w:pPr>
               <w:keepNext/>
+              <w:spacing w:line="276" w:lineRule="auto"/>
               <w:ind w:firstLine="0"/>
             </w:pPr>
+            <w:r>
+              <w:lastRenderedPageBreak/>
+              <w:br w:type="page"/>
+            </w:r>
             <w:r>
               <w:rPr>
                 <w:noProof/>
@@ -2948,11 +3516,12 @@
         </w:tc>
         <w:tc>
           <w:tcPr>
-            <w:tcW w:w="2337" w:type="dxa"/>
+            <w:tcW w:w="3024" w:type="dxa"/>
           </w:tcPr>
           <w:p>
             <w:pPr>
               <w:keepNext/>
+              <w:spacing w:line="276" w:lineRule="auto"/>
               <w:ind w:firstLine="0"/>
             </w:pPr>
             <w:r>
@@ -3019,11 +3588,12 @@
         </w:tc>
         <w:tc>
           <w:tcPr>
-            <w:tcW w:w="2338" w:type="dxa"/>
+            <w:tcW w:w="3005" w:type="dxa"/>
           </w:tcPr>
           <w:p>
             <w:pPr>
               <w:keepNext/>
+              <w:spacing w:line="276" w:lineRule="auto"/>
               <w:ind w:firstLine="0"/>
             </w:pPr>
             <w:r>
@@ -3090,7 +3660,7 @@
         </w:tc>
         <w:tc>
           <w:tcPr>
-            <w:tcW w:w="2338" w:type="dxa"/>
+            <w:tcW w:w="295" w:type="dxa"/>
           </w:tcPr>
           <w:p>
             <w:pPr>
@@ -3102,10 +3672,11 @@
       <w:tr>
         <w:tc>
           <w:tcPr>
-            <w:tcW w:w="2337" w:type="dxa"/>
-          </w:tcPr>
-          <w:p>
-            <w:pPr>
+            <w:tcW w:w="3036" w:type="dxa"/>
+          </w:tcPr>
+          <w:p>
+            <w:pPr>
+              <w:spacing w:line="276" w:lineRule="auto"/>
               <w:ind w:firstLine="0"/>
               <w:rPr>
                 <w:noProof/>
@@ -3319,7 +3890,7 @@
         </w:tc>
         <w:tc>
           <w:tcPr>
-            <w:tcW w:w="2337" w:type="dxa"/>
+            <w:tcW w:w="3024" w:type="dxa"/>
           </w:tcPr>
           <w:p>
             <w:pPr>
@@ -3332,7 +3903,7 @@
         </w:tc>
         <w:tc>
           <w:tcPr>
-            <w:tcW w:w="2338" w:type="dxa"/>
+            <w:tcW w:w="3005" w:type="dxa"/>
           </w:tcPr>
           <w:p>
             <w:pPr>
@@ -3345,7 +3916,7 @@
         </w:tc>
         <w:tc>
           <w:tcPr>
-            <w:tcW w:w="2338" w:type="dxa"/>
+            <w:tcW w:w="295" w:type="dxa"/>
           </w:tcPr>
           <w:p>
             <w:pPr>
@@ -3408,11 +3979,13 @@
     </w:p>
     <w:p>
       <w:pPr>
+        <w:spacing w:line="276" w:lineRule="auto"/>
         <w:ind w:firstLine="0"/>
       </w:pPr>
     </w:p>
     <w:p>
       <w:pPr>
+        <w:spacing w:line="276" w:lineRule="auto"/>
         <w:ind w:firstLine="0"/>
       </w:pPr>
       <w:r>
@@ -3423,7 +3996,7 @@
       <w:pPr>
         <w:pStyle w:val="Heading1"/>
       </w:pPr>
-      <w:bookmarkStart w:id="9" w:name="_Toc102754113"/>
+      <w:bookmarkStart w:id="9" w:name="_Toc102779714"/>
       <w:r>
         <w:lastRenderedPageBreak/>
         <w:t>Model Performance</w:t>
@@ -3431,6 +4004,9 @@
       <w:bookmarkEnd w:id="9"/>
     </w:p>
     <w:p>
+      <w:pPr>
+        <w:spacing w:line="276" w:lineRule="auto"/>
+      </w:pPr>
       <w:r>
         <w:t>The model performance is tested by evaluating the predictions of the model on the testing data. I have used “F-1 score” and “ROC-AUC” score and the “ROC” curves as the means to measure the model performance.</w:t>
       </w:r>
@@ -3438,6 +4014,7 @@
     <w:p>
       <w:pPr>
         <w:keepNext/>
+        <w:spacing w:line="276" w:lineRule="auto"/>
         <w:ind w:firstLine="0"/>
       </w:pPr>
       <w:r>
@@ -3521,29 +4098,26 @@
     </w:p>
     <w:p>
       <w:pPr>
+        <w:spacing w:line="276" w:lineRule="auto"/>
         <w:ind w:firstLine="0"/>
       </w:pPr>
     </w:p>
     <w:p>
-      <w:r>
-        <w:br w:type="page"/>
+      <w:pPr>
+        <w:spacing w:line="276" w:lineRule="auto"/>
+        <w:ind w:firstLine="0"/>
+      </w:pPr>
+      <w:r>
+        <w:t>Table 4</w:t>
       </w:r>
     </w:p>
     <w:p>
       <w:pPr>
+        <w:spacing w:line="276" w:lineRule="auto"/>
         <w:ind w:firstLine="0"/>
       </w:pPr>
       <w:r>
-        <w:lastRenderedPageBreak/>
-        <w:t>Table 4</w:t>
-      </w:r>
-    </w:p>
-    <w:p>
-      <w:pPr>
-        <w:ind w:firstLine="0"/>
-      </w:pPr>
-      <w:r>
-        <w:t>The following table lists out the ROC-AUC accuracies and the F-1 scores of the model.</w:t>
+        <w:t>The following table lists the ROC-AUC accuracies and the F-1 scores of the model.</w:t>
       </w:r>
     </w:p>
     <w:tbl>
@@ -3566,6 +4140,9 @@
             <w:tcW w:w="3120" w:type="dxa"/>
           </w:tcPr>
           <w:p>
+            <w:pPr>
+              <w:spacing w:line="276" w:lineRule="auto"/>
+            </w:pPr>
             <w:r>
               <w:t>Output Label</w:t>
             </w:r>
@@ -3576,6 +4153,9 @@
             <w:tcW w:w="3120" w:type="dxa"/>
           </w:tcPr>
           <w:p>
+            <w:pPr>
+              <w:spacing w:line="276" w:lineRule="auto"/>
+            </w:pPr>
             <w:r>
               <w:t>ROC-AUC (Higher is better)</w:t>
             </w:r>
@@ -3586,6 +4166,9 @@
             <w:tcW w:w="3120" w:type="dxa"/>
           </w:tcPr>
           <w:p>
+            <w:pPr>
+              <w:spacing w:line="276" w:lineRule="auto"/>
+            </w:pPr>
             <w:r>
               <w:t>F-1 Score (Higher is better)</w:t>
             </w:r>
@@ -3598,6 +4181,9 @@
             <w:tcW w:w="3120" w:type="dxa"/>
           </w:tcPr>
           <w:p>
+            <w:pPr>
+              <w:spacing w:line="276" w:lineRule="auto"/>
+            </w:pPr>
             <w:r>
               <w:t>Idle</w:t>
             </w:r>
@@ -3608,6 +4194,9 @@
             <w:tcW w:w="3120" w:type="dxa"/>
           </w:tcPr>
           <w:p>
+            <w:pPr>
+              <w:spacing w:line="276" w:lineRule="auto"/>
+            </w:pPr>
             <w:r>
               <w:t>0.93</w:t>
             </w:r>
@@ -3618,6 +4207,9 @@
             <w:tcW w:w="3120" w:type="dxa"/>
           </w:tcPr>
           <w:p>
+            <w:pPr>
+              <w:spacing w:line="276" w:lineRule="auto"/>
+            </w:pPr>
             <w:r>
               <w:t>0.88</w:t>
             </w:r>
@@ -3630,6 +4222,9 @@
             <w:tcW w:w="3120" w:type="dxa"/>
           </w:tcPr>
           <w:p>
+            <w:pPr>
+              <w:spacing w:line="276" w:lineRule="auto"/>
+            </w:pPr>
             <w:r>
               <w:t>Cross</w:t>
             </w:r>
@@ -3640,6 +4235,9 @@
             <w:tcW w:w="3120" w:type="dxa"/>
           </w:tcPr>
           <w:p>
+            <w:pPr>
+              <w:spacing w:line="276" w:lineRule="auto"/>
+            </w:pPr>
             <w:r>
               <w:t>0.87</w:t>
             </w:r>
@@ -3650,6 +4248,9 @@
             <w:tcW w:w="3120" w:type="dxa"/>
           </w:tcPr>
           <w:p>
+            <w:pPr>
+              <w:spacing w:line="276" w:lineRule="auto"/>
+            </w:pPr>
             <w:r>
               <w:t>0.33</w:t>
             </w:r>
@@ -3662,6 +4263,9 @@
             <w:tcW w:w="3120" w:type="dxa"/>
           </w:tcPr>
           <w:p>
+            <w:pPr>
+              <w:spacing w:line="276" w:lineRule="auto"/>
+            </w:pPr>
             <w:r>
               <w:t>Hook</w:t>
             </w:r>
@@ -3672,6 +4276,9 @@
             <w:tcW w:w="3120" w:type="dxa"/>
           </w:tcPr>
           <w:p>
+            <w:pPr>
+              <w:spacing w:line="276" w:lineRule="auto"/>
+            </w:pPr>
             <w:r>
               <w:t>0.89</w:t>
             </w:r>
@@ -3682,6 +4289,9 @@
             <w:tcW w:w="3120" w:type="dxa"/>
           </w:tcPr>
           <w:p>
+            <w:pPr>
+              <w:spacing w:line="276" w:lineRule="auto"/>
+            </w:pPr>
             <w:r>
               <w:t>0.87</w:t>
             </w:r>
@@ -3694,6 +4304,9 @@
             <w:tcW w:w="3120" w:type="dxa"/>
           </w:tcPr>
           <w:p>
+            <w:pPr>
+              <w:spacing w:line="276" w:lineRule="auto"/>
+            </w:pPr>
             <w:r>
               <w:t>Jab</w:t>
             </w:r>
@@ -3704,6 +4317,9 @@
             <w:tcW w:w="3120" w:type="dxa"/>
           </w:tcPr>
           <w:p>
+            <w:pPr>
+              <w:spacing w:line="276" w:lineRule="auto"/>
+            </w:pPr>
             <w:r>
               <w:t>0.85</w:t>
             </w:r>
@@ -3714,6 +4330,9 @@
             <w:tcW w:w="3120" w:type="dxa"/>
           </w:tcPr>
           <w:p>
+            <w:pPr>
+              <w:spacing w:line="276" w:lineRule="auto"/>
+            </w:pPr>
             <w:r>
               <w:t>0.56</w:t>
             </w:r>
@@ -3726,6 +4345,9 @@
             <w:tcW w:w="3120" w:type="dxa"/>
           </w:tcPr>
           <w:p>
+            <w:pPr>
+              <w:spacing w:line="276" w:lineRule="auto"/>
+            </w:pPr>
             <w:r>
               <w:t>Uppercut</w:t>
             </w:r>
@@ -3736,6 +4358,9 @@
             <w:tcW w:w="3120" w:type="dxa"/>
           </w:tcPr>
           <w:p>
+            <w:pPr>
+              <w:spacing w:line="276" w:lineRule="auto"/>
+            </w:pPr>
             <w:r>
               <w:t>0.99</w:t>
             </w:r>
@@ -3746,6 +4371,9 @@
             <w:tcW w:w="3120" w:type="dxa"/>
           </w:tcPr>
           <w:p>
+            <w:pPr>
+              <w:spacing w:line="276" w:lineRule="auto"/>
+            </w:pPr>
             <w:r>
               <w:t>0.89</w:t>
             </w:r>
@@ -3759,6 +4387,7 @@
           </w:tcPr>
           <w:p>
             <w:pPr>
+              <w:spacing w:line="276" w:lineRule="auto"/>
               <w:rPr>
                 <w:b/>
                 <w:bCs/>
@@ -3779,6 +4408,7 @@
           </w:tcPr>
           <w:p>
             <w:pPr>
+              <w:spacing w:line="276" w:lineRule="auto"/>
               <w:rPr>
                 <w:b/>
                 <w:bCs/>
@@ -3799,6 +4429,7 @@
           </w:tcPr>
           <w:p>
             <w:pPr>
+              <w:spacing w:line="276" w:lineRule="auto"/>
               <w:rPr>
                 <w:b/>
                 <w:bCs/>
@@ -3817,19 +4448,59 @@
     </w:tbl>
     <w:p>
       <w:pPr>
+        <w:spacing w:line="276" w:lineRule="auto"/>
         <w:ind w:firstLine="0"/>
       </w:pPr>
     </w:p>
     <w:p>
       <w:pPr>
+        <w:spacing w:line="276" w:lineRule="auto"/>
         <w:ind w:firstLine="0"/>
       </w:pPr>
-      <w:r>
-        <w:t>Table 5</w:t>
-      </w:r>
     </w:p>
     <w:p>
       <w:pPr>
+        <w:spacing w:line="276" w:lineRule="auto"/>
+        <w:ind w:firstLine="0"/>
+      </w:pPr>
+    </w:p>
+    <w:p>
+      <w:pPr>
+        <w:spacing w:line="276" w:lineRule="auto"/>
+        <w:ind w:firstLine="0"/>
+      </w:pPr>
+    </w:p>
+    <w:p>
+      <w:pPr>
+        <w:spacing w:line="276" w:lineRule="auto"/>
+        <w:ind w:firstLine="0"/>
+      </w:pPr>
+    </w:p>
+    <w:p>
+      <w:pPr>
+        <w:spacing w:line="276" w:lineRule="auto"/>
+        <w:ind w:firstLine="0"/>
+      </w:pPr>
+    </w:p>
+    <w:p>
+      <w:pPr>
+        <w:spacing w:line="276" w:lineRule="auto"/>
+        <w:ind w:firstLine="0"/>
+      </w:pPr>
+    </w:p>
+    <w:p>
+      <w:pPr>
+        <w:spacing w:line="276" w:lineRule="auto"/>
+        <w:ind w:firstLine="0"/>
+      </w:pPr>
+      <w:r>
+        <w:lastRenderedPageBreak/>
+        <w:t>Table 5</w:t>
+      </w:r>
+    </w:p>
+    <w:p>
+      <w:pPr>
+        <w:spacing w:line="276" w:lineRule="auto"/>
         <w:ind w:firstLine="0"/>
       </w:pPr>
       <w:r>
@@ -3864,6 +4535,9 @@
             <w:tcW w:w="1870" w:type="dxa"/>
           </w:tcPr>
           <w:p>
+            <w:pPr>
+              <w:spacing w:line="276" w:lineRule="auto"/>
+            </w:pPr>
             <w:r>
               <w:t>Precision</w:t>
             </w:r>
@@ -3874,6 +4548,9 @@
             <w:tcW w:w="1870" w:type="dxa"/>
           </w:tcPr>
           <w:p>
+            <w:pPr>
+              <w:spacing w:line="276" w:lineRule="auto"/>
+            </w:pPr>
             <w:r>
               <w:t>Recall</w:t>
             </w:r>
@@ -3884,6 +4561,9 @@
             <w:tcW w:w="1870" w:type="dxa"/>
           </w:tcPr>
           <w:p>
+            <w:pPr>
+              <w:spacing w:line="276" w:lineRule="auto"/>
+            </w:pPr>
             <w:r>
               <w:t>F1-score</w:t>
             </w:r>
@@ -3894,6 +4574,9 @@
             <w:tcW w:w="1870" w:type="dxa"/>
           </w:tcPr>
           <w:p>
+            <w:pPr>
+              <w:spacing w:line="276" w:lineRule="auto"/>
+            </w:pPr>
             <w:r>
               <w:t>Support</w:t>
             </w:r>
@@ -3906,6 +4589,9 @@
             <w:tcW w:w="1870" w:type="dxa"/>
           </w:tcPr>
           <w:p>
+            <w:pPr>
+              <w:spacing w:line="276" w:lineRule="auto"/>
+            </w:pPr>
             <w:r>
               <w:t>Idle</w:t>
             </w:r>
@@ -3916,6 +4602,9 @@
             <w:tcW w:w="1870" w:type="dxa"/>
           </w:tcPr>
           <w:p>
+            <w:pPr>
+              <w:spacing w:line="276" w:lineRule="auto"/>
+            </w:pPr>
             <w:r>
               <w:t>0.87</w:t>
             </w:r>
@@ -3926,6 +4615,9 @@
             <w:tcW w:w="1870" w:type="dxa"/>
           </w:tcPr>
           <w:p>
+            <w:pPr>
+              <w:spacing w:line="276" w:lineRule="auto"/>
+            </w:pPr>
             <w:r>
               <w:t>0.90</w:t>
             </w:r>
@@ -3936,6 +4628,9 @@
             <w:tcW w:w="1870" w:type="dxa"/>
           </w:tcPr>
           <w:p>
+            <w:pPr>
+              <w:spacing w:line="276" w:lineRule="auto"/>
+            </w:pPr>
             <w:r>
               <w:t>0.88</w:t>
             </w:r>
@@ -3946,6 +4641,9 @@
             <w:tcW w:w="1870" w:type="dxa"/>
           </w:tcPr>
           <w:p>
+            <w:pPr>
+              <w:spacing w:line="276" w:lineRule="auto"/>
+            </w:pPr>
             <w:r>
               <w:t>51</w:t>
             </w:r>
@@ -3958,6 +4656,9 @@
             <w:tcW w:w="1870" w:type="dxa"/>
           </w:tcPr>
           <w:p>
+            <w:pPr>
+              <w:spacing w:line="276" w:lineRule="auto"/>
+            </w:pPr>
             <w:r>
               <w:t xml:space="preserve">Cross </w:t>
             </w:r>
@@ -3968,6 +4669,9 @@
             <w:tcW w:w="1870" w:type="dxa"/>
           </w:tcPr>
           <w:p>
+            <w:pPr>
+              <w:spacing w:line="276" w:lineRule="auto"/>
+            </w:pPr>
             <w:r>
               <w:t>0.50</w:t>
             </w:r>
@@ -3978,6 +4682,9 @@
             <w:tcW w:w="1870" w:type="dxa"/>
           </w:tcPr>
           <w:p>
+            <w:pPr>
+              <w:spacing w:line="276" w:lineRule="auto"/>
+            </w:pPr>
             <w:r>
               <w:t>0.25</w:t>
             </w:r>
@@ -3988,6 +4695,9 @@
             <w:tcW w:w="1870" w:type="dxa"/>
           </w:tcPr>
           <w:p>
+            <w:pPr>
+              <w:spacing w:line="276" w:lineRule="auto"/>
+            </w:pPr>
             <w:r>
               <w:t>0.33</w:t>
             </w:r>
@@ -3998,6 +4708,9 @@
             <w:tcW w:w="1870" w:type="dxa"/>
           </w:tcPr>
           <w:p>
+            <w:pPr>
+              <w:spacing w:line="276" w:lineRule="auto"/>
+            </w:pPr>
             <w:r>
               <w:t>4</w:t>
             </w:r>
@@ -4010,6 +4723,9 @@
             <w:tcW w:w="1870" w:type="dxa"/>
           </w:tcPr>
           <w:p>
+            <w:pPr>
+              <w:spacing w:line="276" w:lineRule="auto"/>
+            </w:pPr>
             <w:r>
               <w:t xml:space="preserve">Hook </w:t>
             </w:r>
@@ -4020,6 +4736,9 @@
             <w:tcW w:w="1870" w:type="dxa"/>
           </w:tcPr>
           <w:p>
+            <w:pPr>
+              <w:spacing w:line="276" w:lineRule="auto"/>
+            </w:pPr>
             <w:r>
               <w:t>0.93</w:t>
             </w:r>
@@ -4030,6 +4749,9 @@
             <w:tcW w:w="1870" w:type="dxa"/>
           </w:tcPr>
           <w:p>
+            <w:pPr>
+              <w:spacing w:line="276" w:lineRule="auto"/>
+            </w:pPr>
             <w:r>
               <w:t>0.82</w:t>
             </w:r>
@@ -4040,6 +4762,9 @@
             <w:tcW w:w="1870" w:type="dxa"/>
           </w:tcPr>
           <w:p>
+            <w:pPr>
+              <w:spacing w:line="276" w:lineRule="auto"/>
+            </w:pPr>
             <w:r>
               <w:t>0.87</w:t>
             </w:r>
@@ -4050,6 +4775,9 @@
             <w:tcW w:w="1870" w:type="dxa"/>
           </w:tcPr>
           <w:p>
+            <w:pPr>
+              <w:spacing w:line="276" w:lineRule="auto"/>
+            </w:pPr>
             <w:r>
               <w:t>17</w:t>
             </w:r>
@@ -4062,6 +4790,9 @@
             <w:tcW w:w="1870" w:type="dxa"/>
           </w:tcPr>
           <w:p>
+            <w:pPr>
+              <w:spacing w:line="276" w:lineRule="auto"/>
+            </w:pPr>
             <w:r>
               <w:t xml:space="preserve">Jab </w:t>
             </w:r>
@@ -4072,6 +4803,9 @@
             <w:tcW w:w="1870" w:type="dxa"/>
           </w:tcPr>
           <w:p>
+            <w:pPr>
+              <w:spacing w:line="276" w:lineRule="auto"/>
+            </w:pPr>
             <w:r>
               <w:t>0.62</w:t>
             </w:r>
@@ -4082,6 +4816,9 @@
             <w:tcW w:w="1870" w:type="dxa"/>
           </w:tcPr>
           <w:p>
+            <w:pPr>
+              <w:spacing w:line="276" w:lineRule="auto"/>
+            </w:pPr>
             <w:r>
               <w:t>0.50</w:t>
             </w:r>
@@ -4092,6 +4829,9 @@
             <w:tcW w:w="1870" w:type="dxa"/>
           </w:tcPr>
           <w:p>
+            <w:pPr>
+              <w:spacing w:line="276" w:lineRule="auto"/>
+            </w:pPr>
             <w:r>
               <w:t>0.56</w:t>
             </w:r>
@@ -4102,6 +4842,9 @@
             <w:tcW w:w="1870" w:type="dxa"/>
           </w:tcPr>
           <w:p>
+            <w:pPr>
+              <w:spacing w:line="276" w:lineRule="auto"/>
+            </w:pPr>
             <w:r>
               <w:t>10</w:t>
             </w:r>
@@ -4114,6 +4857,9 @@
             <w:tcW w:w="1870" w:type="dxa"/>
           </w:tcPr>
           <w:p>
+            <w:pPr>
+              <w:spacing w:line="276" w:lineRule="auto"/>
+            </w:pPr>
             <w:r>
               <w:t xml:space="preserve">Uppercut </w:t>
             </w:r>
@@ -4124,6 +4870,9 @@
             <w:tcW w:w="1870" w:type="dxa"/>
           </w:tcPr>
           <w:p>
+            <w:pPr>
+              <w:spacing w:line="276" w:lineRule="auto"/>
+            </w:pPr>
             <w:r>
               <w:t>0.81</w:t>
             </w:r>
@@ -4134,6 +4883,9 @@
             <w:tcW w:w="1870" w:type="dxa"/>
           </w:tcPr>
           <w:p>
+            <w:pPr>
+              <w:spacing w:line="276" w:lineRule="auto"/>
+            </w:pPr>
             <w:r>
               <w:t>1.00</w:t>
             </w:r>
@@ -4144,6 +4896,9 @@
             <w:tcW w:w="1870" w:type="dxa"/>
           </w:tcPr>
           <w:p>
+            <w:pPr>
+              <w:spacing w:line="276" w:lineRule="auto"/>
+            </w:pPr>
             <w:r>
               <w:t>0.89</w:t>
             </w:r>
@@ -4154,6 +4909,9 @@
             <w:tcW w:w="1870" w:type="dxa"/>
           </w:tcPr>
           <w:p>
+            <w:pPr>
+              <w:spacing w:line="276" w:lineRule="auto"/>
+            </w:pPr>
             <w:r>
               <w:t>17</w:t>
             </w:r>
@@ -4198,6 +4956,9 @@
             <w:tcW w:w="1870" w:type="dxa"/>
           </w:tcPr>
           <w:p>
+            <w:pPr>
+              <w:spacing w:line="276" w:lineRule="auto"/>
+            </w:pPr>
             <w:r>
               <w:t>accuracy</w:t>
             </w:r>
@@ -4221,6 +4982,7 @@
           </w:tcPr>
           <w:p>
             <w:pPr>
+              <w:spacing w:line="276" w:lineRule="auto"/>
               <w:rPr>
                 <w:b/>
                 <w:bCs/>
@@ -4240,6 +5002,9 @@
             <w:tcW w:w="1870" w:type="dxa"/>
           </w:tcPr>
           <w:p>
+            <w:pPr>
+              <w:spacing w:line="276" w:lineRule="auto"/>
+            </w:pPr>
             <w:r>
               <w:t>99</w:t>
             </w:r>
@@ -4252,6 +5017,9 @@
             <w:tcW w:w="1870" w:type="dxa"/>
           </w:tcPr>
           <w:p>
+            <w:pPr>
+              <w:spacing w:line="276" w:lineRule="auto"/>
+            </w:pPr>
             <w:r>
               <w:t>macro avg</w:t>
             </w:r>
@@ -4262,6 +5030,9 @@
             <w:tcW w:w="1870" w:type="dxa"/>
           </w:tcPr>
           <w:p>
+            <w:pPr>
+              <w:spacing w:line="276" w:lineRule="auto"/>
+            </w:pPr>
             <w:r>
               <w:t>0.75</w:t>
             </w:r>
@@ -4272,6 +5043,9 @@
             <w:tcW w:w="1870" w:type="dxa"/>
           </w:tcPr>
           <w:p>
+            <w:pPr>
+              <w:spacing w:line="276" w:lineRule="auto"/>
+            </w:pPr>
             <w:r>
               <w:t>0.70</w:t>
             </w:r>
@@ -4282,6 +5056,9 @@
             <w:tcW w:w="1870" w:type="dxa"/>
           </w:tcPr>
           <w:p>
+            <w:pPr>
+              <w:spacing w:line="276" w:lineRule="auto"/>
+            </w:pPr>
             <w:r>
               <w:t>0.71</w:t>
             </w:r>
@@ -4292,6 +5069,9 @@
             <w:tcW w:w="1870" w:type="dxa"/>
           </w:tcPr>
           <w:p>
+            <w:pPr>
+              <w:spacing w:line="276" w:lineRule="auto"/>
+            </w:pPr>
             <w:r>
               <w:t>99</w:t>
             </w:r>
@@ -4304,6 +5084,9 @@
             <w:tcW w:w="1870" w:type="dxa"/>
           </w:tcPr>
           <w:p>
+            <w:pPr>
+              <w:spacing w:line="276" w:lineRule="auto"/>
+            </w:pPr>
             <w:r>
               <w:t>weighted</w:t>
             </w:r>
@@ -4317,6 +5100,9 @@
             <w:tcW w:w="1870" w:type="dxa"/>
           </w:tcPr>
           <w:p>
+            <w:pPr>
+              <w:spacing w:line="276" w:lineRule="auto"/>
+            </w:pPr>
             <w:r>
               <w:t>0.83</w:t>
             </w:r>
@@ -4327,6 +5113,9 @@
             <w:tcW w:w="1870" w:type="dxa"/>
           </w:tcPr>
           <w:p>
+            <w:pPr>
+              <w:spacing w:line="276" w:lineRule="auto"/>
+            </w:pPr>
             <w:r>
               <w:t>0.84</w:t>
             </w:r>
@@ -4337,6 +5126,9 @@
             <w:tcW w:w="1870" w:type="dxa"/>
           </w:tcPr>
           <w:p>
+            <w:pPr>
+              <w:spacing w:line="276" w:lineRule="auto"/>
+            </w:pPr>
             <w:r>
               <w:t>0.83</w:t>
             </w:r>
@@ -4347,6 +5139,9 @@
             <w:tcW w:w="1870" w:type="dxa"/>
           </w:tcPr>
           <w:p>
+            <w:pPr>
+              <w:spacing w:line="276" w:lineRule="auto"/>
+            </w:pPr>
             <w:r>
               <w:t>99</w:t>
             </w:r>
@@ -4356,10 +5151,14 @@
     </w:tbl>
     <w:p>
       <w:pPr>
+        <w:spacing w:line="276" w:lineRule="auto"/>
         <w:ind w:firstLine="0"/>
       </w:pPr>
     </w:p>
     <w:p>
+      <w:pPr>
+        <w:spacing w:line="276" w:lineRule="auto"/>
+      </w:pPr>
       <w:r>
         <w:t>With these metrics, we can conclude that the model’s prediction accuracy is 95% (based on the micro-averaged ROC-AUC score) in predicting the labels</w:t>
       </w:r>
@@ -4368,6 +5167,9 @@
       </w:r>
     </w:p>
     <w:p>
+      <w:pPr>
+        <w:spacing w:line="276" w:lineRule="auto"/>
+      </w:pPr>
       <w:r>
         <w:br w:type="page"/>
       </w:r>
@@ -4376,7 +5178,7 @@
       <w:pPr>
         <w:pStyle w:val="Heading1"/>
       </w:pPr>
-      <w:bookmarkStart w:id="10" w:name="_Toc102754114"/>
+      <w:bookmarkStart w:id="10" w:name="_Toc102779715"/>
       <w:r>
         <w:lastRenderedPageBreak/>
         <w:t>Discussion</w:t>
@@ -4384,31 +5186,366 @@
       <w:bookmarkEnd w:id="10"/>
     </w:p>
     <w:p>
-      <w:proofErr w:type="spellStart"/>
-      <w:r>
-        <w:t>Todo</w:t>
-      </w:r>
-      <w:proofErr w:type="spellEnd"/>
+      <w:pPr>
+        <w:spacing w:line="276" w:lineRule="auto"/>
+      </w:pPr>
+      <w:r>
+        <w:t xml:space="preserve">The SensorNet architecture </w:t>
+      </w:r>
+      <w:sdt>
+        <w:sdtPr>
+          <w:id w:val="-38754418"/>
+          <w:citation/>
+        </w:sdtPr>
+        <w:sdtContent>
+          <w:r>
+            <w:fldChar w:fldCharType="begin"/>
+          </w:r>
+          <w:r>
+            <w:instrText xml:space="preserve"> CITATION Jaf19 \l 1033 </w:instrText>
+          </w:r>
+          <w:r>
+            <w:fldChar w:fldCharType="separate"/>
+          </w:r>
+          <w:r>
+            <w:rPr>
+              <w:noProof/>
+            </w:rPr>
+            <w:t>(Jafari, et al., 2019)</w:t>
+          </w:r>
+          <w:r>
+            <w:fldChar w:fldCharType="end"/>
+          </w:r>
+        </w:sdtContent>
+      </w:sdt>
+      <w:r>
+        <w:t xml:space="preserve"> is a state-of-the-art </w:t>
+      </w:r>
+      <w:r>
+        <w:t>Neural Network architecture</w:t>
+      </w:r>
+      <w:r>
+        <w:t xml:space="preserve"> designed for the task of classifying </w:t>
+      </w:r>
+      <w:r>
+        <w:t xml:space="preserve">time series data. It also </w:t>
+      </w:r>
+      <w:r>
+        <w:t xml:space="preserve">does not depend on the </w:t>
+      </w:r>
+      <w:r>
+        <w:t>order of the features</w:t>
+      </w:r>
+      <w:r>
+        <w:t xml:space="preserve"> and is</w:t>
+      </w:r>
+      <w:r>
+        <w:t xml:space="preserve"> also fine-tuned to work well on multimodal time-series data. </w:t>
+      </w:r>
+      <w:r>
+        <w:t>Additionally</w:t>
+      </w:r>
+      <w:r>
+        <w:t xml:space="preserve">, </w:t>
+      </w:r>
+      <w:r>
+        <w:t>SensorNet feeds on 2-D representations of the normalized raw input sensor data</w:t>
+      </w:r>
+      <w:r>
+        <w:t xml:space="preserve">, which eliminates the need for preprocessing the signals before they are fed to the </w:t>
+      </w:r>
+      <w:r>
+        <w:t>network. The window</w:t>
+      </w:r>
+      <w:r>
+        <w:t xml:space="preserve"> size</w:t>
+      </w:r>
+      <w:r>
+        <w:t xml:space="preserve"> can also be conveniently resized to suit the </w:t>
+      </w:r>
+      <w:r>
+        <w:t>length</w:t>
+      </w:r>
+      <w:r>
+        <w:t xml:space="preserve"> and</w:t>
+      </w:r>
+      <w:r>
+        <w:t xml:space="preserve"> </w:t>
+      </w:r>
+      <w:r>
+        <w:t>frequency of the activities performed.</w:t>
+      </w:r>
+      <w:r>
+        <w:t xml:space="preserve"> We can also decide the step size of the windowing function to control the overlap of the windows.</w:t>
+      </w:r>
     </w:p>
     <w:p>
       <w:pPr>
+        <w:spacing w:line="276" w:lineRule="auto"/>
+      </w:pPr>
+      <w:r>
+        <w:t>With the prior mentioned reasons in mind, I will</w:t>
+      </w:r>
+      <w:r>
+        <w:t xml:space="preserve"> explain my </w:t>
+      </w:r>
+      <w:r>
+        <w:t xml:space="preserve">motive for selecting </w:t>
+      </w:r>
+      <w:r>
+        <w:t>a Neural Network</w:t>
+      </w:r>
+      <w:r>
+        <w:t xml:space="preserve"> for this classification task.</w:t>
+      </w:r>
+      <w:r>
+        <w:t xml:space="preserve"> A </w:t>
+      </w:r>
+      <w:r>
+        <w:t xml:space="preserve">statistical model </w:t>
+      </w:r>
+      <w:r>
+        <w:t>would be trained on every single data point as opposed to windows of the data used to train the neural network. I think</w:t>
+      </w:r>
+      <w:r>
+        <w:t xml:space="preserve"> that this kind of </w:t>
+      </w:r>
+      <w:r>
+        <w:t>sampling</w:t>
+      </w:r>
+      <w:r>
+        <w:t xml:space="preserve"> would train the model </w:t>
+      </w:r>
+      <w:r>
+        <w:t xml:space="preserve">on learning patterns in the data at every </w:t>
+      </w:r>
+      <w:r>
+        <w:t xml:space="preserve">timestamp rather than learning an action performed over a </w:t>
+      </w:r>
+      <w:r>
+        <w:t xml:space="preserve">duration. SensorNet architecture </w:t>
+      </w:r>
+      <w:r>
+        <w:t xml:space="preserve">is </w:t>
+      </w:r>
+      <w:r>
+        <w:t>optimized to be computationally inexpensive</w:t>
+      </w:r>
+      <w:r>
+        <w:t xml:space="preserve"> due to its simplistic </w:t>
+      </w:r>
+      <w:r>
+        <w:t xml:space="preserve">and straightforward </w:t>
+      </w:r>
+      <w:r>
+        <w:t>architecture</w:t>
+      </w:r>
+      <w:r>
+        <w:t xml:space="preserve"> without </w:t>
+      </w:r>
+      <w:r>
+        <w:t>sacrificing accuracy.</w:t>
+      </w:r>
+    </w:p>
+    <w:p>
+      <w:pPr>
+        <w:spacing w:line="276" w:lineRule="auto"/>
+        <w:rPr>
+          <w:rFonts w:asciiTheme="majorHAnsi" w:eastAsiaTheme="majorEastAsia" w:hAnsiTheme="majorHAnsi" w:cstheme="majorBidi"/>
+          <w:b/>
+          <w:bCs/>
+        </w:rPr>
+      </w:pPr>
+      <w:r>
+        <w:br w:type="page"/>
+      </w:r>
+    </w:p>
+    <w:p>
+      <w:pPr>
         <w:pStyle w:val="Heading1"/>
       </w:pPr>
-      <w:bookmarkStart w:id="11" w:name="_Toc102754115"/>
-      <w:r>
+      <w:bookmarkStart w:id="11" w:name="_Toc102779716"/>
+      <w:r>
+        <w:lastRenderedPageBreak/>
         <w:t>Future Work</w:t>
       </w:r>
       <w:bookmarkEnd w:id="11"/>
     </w:p>
     <w:p>
-      <w:proofErr w:type="spellStart"/>
-      <w:r>
-        <w:t>todo</w:t>
-      </w:r>
-      <w:proofErr w:type="spellEnd"/>
+      <w:pPr>
+        <w:spacing w:line="276" w:lineRule="auto"/>
+      </w:pPr>
+      <w:r>
+        <w:t>In</w:t>
+      </w:r>
+      <w:r>
+        <w:t xml:space="preserve"> its current state, there is a lot of scope for improvement in this </w:t>
+      </w:r>
+      <w:r>
+        <w:t xml:space="preserve">project. First, we can significantly </w:t>
+      </w:r>
+      <w:r>
+        <w:t xml:space="preserve">improve the training and validation loss and accuracies of the model </w:t>
+      </w:r>
+      <w:r>
+        <w:t xml:space="preserve">by generating more data and by collecting it from multiple users. This would enable us to generalize the </w:t>
+      </w:r>
+      <w:r>
+        <w:t xml:space="preserve">model further and would enable the model to capture a broader pattern </w:t>
+      </w:r>
+      <w:r>
+        <w:t>from data generated from</w:t>
+      </w:r>
+      <w:r>
+        <w:t xml:space="preserve"> punche</w:t>
+      </w:r>
+      <w:r>
+        <w:t xml:space="preserve">s </w:t>
+      </w:r>
+      <w:r>
+        <w:t>thrown</w:t>
+      </w:r>
+      <w:r>
+        <w:t xml:space="preserve"> at different magnitudes and different angles by different people. </w:t>
+      </w:r>
     </w:p>
-    <w:p/>
-    <w:bookmarkStart w:id="12" w:name="_Toc102754116" w:displacedByCustomXml="next"/>
+    <w:p>
+      <w:pPr>
+        <w:spacing w:line="276" w:lineRule="auto"/>
+      </w:pPr>
+      <w:r>
+        <w:t xml:space="preserve">Second, </w:t>
+      </w:r>
+      <w:r>
+        <w:t xml:space="preserve">the </w:t>
+      </w:r>
+      <w:r>
+        <w:t>neural network is already optimized to be computationally inexpensive, but by utilizing TensorFlow</w:t>
+      </w:r>
+      <w:r>
+        <w:t xml:space="preserve"> </w:t>
+      </w:r>
+      <w:r>
+        <w:t>GPU</w:t>
+      </w:r>
+      <w:r>
+        <w:t xml:space="preserve"> as the backend, we could possibly try a wider array of neural network </w:t>
+      </w:r>
+      <w:r>
+        <w:t xml:space="preserve">architectures </w:t>
+      </w:r>
+      <w:proofErr w:type="gramStart"/>
+      <w:r>
+        <w:t>and also</w:t>
+      </w:r>
+      <w:proofErr w:type="gramEnd"/>
+      <w:r>
+        <w:t xml:space="preserve"> optimize the models with a larger </w:t>
+      </w:r>
+      <w:r>
+        <w:t>hyper</w:t>
+      </w:r>
+      <w:r>
+        <w:t>parameter grid</w:t>
+      </w:r>
+      <w:r>
+        <w:t xml:space="preserve"> to finely tune the model learning. </w:t>
+      </w:r>
+    </w:p>
+    <w:p>
+      <w:pPr>
+        <w:spacing w:line="276" w:lineRule="auto"/>
+      </w:pPr>
+      <w:r>
+        <w:t xml:space="preserve">Third, </w:t>
+      </w:r>
+      <w:r>
+        <w:t xml:space="preserve">since the SensorNet model is trained to capture human activities from time-series data, we can extend this architecture by tweaking the output layer to detect </w:t>
+      </w:r>
+      <w:r>
+        <w:t>anomalies in the data stream. This process could include adding a bias in the output layer</w:t>
+      </w:r>
+      <w:r>
+        <w:t xml:space="preserve"> of SensorNet</w:t>
+      </w:r>
+      <w:r>
+        <w:t xml:space="preserve"> or </w:t>
+      </w:r>
+      <w:r>
+        <w:t>training</w:t>
+      </w:r>
+      <w:r>
+        <w:t xml:space="preserve"> </w:t>
+      </w:r>
+      <w:r>
+        <w:t>an</w:t>
+      </w:r>
+      <w:r>
+        <w:t xml:space="preserve"> anomaly detection model which </w:t>
+      </w:r>
+      <w:r>
+        <w:t>can identify anomalies based on the outputs of SensorNet.</w:t>
+      </w:r>
+      <w:r>
+        <w:t xml:space="preserve"> </w:t>
+      </w:r>
+    </w:p>
+    <w:p>
+      <w:pPr>
+        <w:spacing w:line="276" w:lineRule="auto"/>
+      </w:pPr>
+      <w:r>
+        <w:t>L</w:t>
+      </w:r>
+      <w:r>
+        <w:t xml:space="preserve">astly, </w:t>
+      </w:r>
+      <w:r>
+        <w:t>this could be packaged to act as a backend to a real-time activity detection system</w:t>
+      </w:r>
+      <w:r>
+        <w:t xml:space="preserve">. This kind of system could possibly be used for </w:t>
+      </w:r>
+      <w:r>
+        <w:t xml:space="preserve">sparring, </w:t>
+      </w:r>
+      <w:r>
+        <w:t xml:space="preserve">identifying illegal moves, etc., or it can be extended to </w:t>
+      </w:r>
+      <w:r>
+        <w:t xml:space="preserve">other areas of human interaction </w:t>
+      </w:r>
+      <w:r>
+        <w:t xml:space="preserve">classification or even adapt </w:t>
+      </w:r>
+      <w:r>
+        <w:t>to</w:t>
+      </w:r>
+      <w:r>
+        <w:t xml:space="preserve"> other</w:t>
+      </w:r>
+      <w:r>
+        <w:t xml:space="preserve"> time-series classification tasks. This approach would be especially helpful as </w:t>
+      </w:r>
+      <w:r>
+        <w:t xml:space="preserve">it requires </w:t>
+      </w:r>
+      <w:r>
+        <w:t>neither</w:t>
+      </w:r>
+      <w:r>
+        <w:t xml:space="preserve"> signal </w:t>
+      </w:r>
+      <w:r>
+        <w:t>processing nor an extensive knowledge of the variables.</w:t>
+      </w:r>
+    </w:p>
+    <w:p>
+      <w:pPr>
+        <w:spacing w:line="276" w:lineRule="auto"/>
+      </w:pPr>
+    </w:p>
+    <w:bookmarkStart w:id="12" w:name="_Toc102779717" w:displacedByCustomXml="next"/>
     <w:sdt>
       <w:sdtPr>
         <w:rPr>
@@ -4492,7 +5629,7 @@
                 <w:rPr>
                   <w:noProof/>
                 </w:rPr>
-                <w:t xml:space="preserve">Last Name, F. M. (Year). Article Title. </w:t>
+                <w:t xml:space="preserve">Li, X., Zhang, Y., Zhang, J., Chen, S., Marsic, I., Farneth, R. A., &amp; Burd, R. S. (2017). </w:t>
               </w:r>
               <w:r>
                 <w:rPr>
@@ -4500,18 +5637,75 @@
                   <w:iCs/>
                   <w:noProof/>
                 </w:rPr>
-                <w:t>Journal Title</w:t>
+                <w:t>Concurrent activity recognition with multi- modal CNN-LSTM structure.</w:t>
               </w:r>
               <w:r>
                 <w:rPr>
                   <w:noProof/>
                 </w:rPr>
-                <w:t>, Pages From - To.</w:t>
+                <w:t xml:space="preserve"> Retrieved from Arxiv: https://arxiv.org/ abs/1702.01638</w:t>
               </w:r>
             </w:p>
             <w:p>
               <w:pPr>
                 <w:pStyle w:val="Bibliography"/>
+                <w:rPr>
+                  <w:noProof/>
+                </w:rPr>
+              </w:pPr>
+              <w:r>
+                <w:rPr>
+                  <w:noProof/>
+                </w:rPr>
+                <w:t xml:space="preserve">Radu, V., Tong, C., Bhattacharya, S., Lane, N. D., Mascolo, C., Marina, M. K., &amp; Kawsar, a. F. (2017). Multimodal Deep Learning for Activity and Context Recognition. </w:t>
+              </w:r>
+              <w:r>
+                <w:rPr>
+                  <w:i/>
+                  <w:iCs/>
+                  <w:noProof/>
+                </w:rPr>
+                <w:t>Proc. ACM Interact. Mob. Wearable Ubiquitous Technol.</w:t>
+              </w:r>
+              <w:r>
+                <w:rPr>
+                  <w:noProof/>
+                </w:rPr>
+                <w:t>, 1-27.</w:t>
+              </w:r>
+            </w:p>
+            <w:p>
+              <w:pPr>
+                <w:pStyle w:val="Bibliography"/>
+                <w:rPr>
+                  <w:noProof/>
+                </w:rPr>
+              </w:pPr>
+              <w:r>
+                <w:rPr>
+                  <w:noProof/>
+                </w:rPr>
+                <w:t xml:space="preserve">Yao, Hu, S. a., Zhao, S. a., Zhang, Y. a., Abdelzaher, A. a., &amp; Tarek. (2017). DeepSense: A Unified Deep Learning Framework for Time-Series Mobile Sensing Data Processing. In </w:t>
+              </w:r>
+              <w:r>
+                <w:rPr>
+                  <w:i/>
+                  <w:iCs/>
+                  <w:noProof/>
+                </w:rPr>
+                <w:t>Proceedings of the 26th International Conference on World Wide Web</w:t>
+              </w:r>
+              <w:r>
+                <w:rPr>
+                  <w:noProof/>
+                </w:rPr>
+                <w:t xml:space="preserve"> (pp. 351–360). International World Wide Web Conferences Steering Committee.</w:t>
+              </w:r>
+            </w:p>
+            <w:p>
+              <w:pPr>
+                <w:pStyle w:val="Bibliography"/>
+                <w:ind w:left="0" w:firstLine="0"/>
               </w:pPr>
               <w:r>
                 <w:rPr>
@@ -4525,16 +5719,23 @@
         </w:sdt>
         <w:p>
           <w:pPr>
+            <w:spacing w:line="276" w:lineRule="auto"/>
             <w:ind w:firstLine="0"/>
           </w:pPr>
         </w:p>
       </w:sdtContent>
     </w:sdt>
+    <w:p/>
+    <w:p/>
     <w:p>
       <w:pPr>
-        <w:pStyle w:val="SectionTitle"/>
-        <w:jc w:val="left"/>
-      </w:pPr>
+        <w:tabs>
+          <w:tab w:val="left" w:pos="6776"/>
+        </w:tabs>
+      </w:pPr>
+      <w:r>
+        <w:tab/>
+      </w:r>
     </w:p>
     <w:sectPr>
       <w:headerReference w:type="default" r:id="rId17"/>
@@ -5405,6 +6606,10 @@
   <w:style w:type="paragraph" w:default="1" w:styleId="Normal">
     <w:name w:val="Normal"/>
     <w:qFormat/>
+    <w:rsid w:val="00580408"/>
+    <w:pPr>
+      <w:spacing w:line="360" w:lineRule="auto"/>
+    </w:pPr>
     <w:rPr>
       <w:kern w:val="24"/>
     </w:rPr>
@@ -7640,8 +8845,8 @@
   </w:compat>
   <w:rsids>
     <w:rsidRoot w:val="00651E44"/>
-    <w:rsid w:val="004B1903"/>
     <w:rsid w:val="00651E44"/>
+    <w:rsid w:val="00B57413"/>
   </w:rsids>
   <m:mathPr>
     <m:mathFont m:val="Cambria Math"/>
@@ -8593,27 +9798,6 @@
 <file path=customXml/item2.xml><?xml version="1.0" encoding="utf-8"?>
 <b:Sources xmlns:b="http://schemas.openxmlformats.org/officeDocument/2006/bibliography" SelectedStyle="/APASixthEditionOfficeOnline.xsl" StyleName="APA" Version="6">
   <b:Source>
-    <b:Tag>Article</b:Tag>
-    <b:SourceType>JournalArticle</b:SourceType>
-    <b:Guid>{A9826F97-9AB6-4323-9880-F46D9FA5FDF4}</b:Guid>
-    <b:Title>Article Title</b:Title>
-    <b:Year>Year</b:Year>
-    <b:JournalName>Journal Title</b:JournalName>
-    <b:Pages>Pages From - To</b:Pages>
-    <b:Author>
-      <b:Author>
-        <b:NameList>
-          <b:Person>
-            <b:Last>Last Name</b:Last>
-            <b:First>First,</b:First>
-            <b:Middle>Middle</b:Middle>
-          </b:Person>
-        </b:NameList>
-      </b:Author>
-    </b:Author>
-    <b:RefOrder>2</b:RefOrder>
-  </b:Source>
-  <b:Source>
     <b:Tag>Jaf19</b:Tag>
     <b:SourceType>BookSection</b:SourceType>
     <b:Guid>{0652BA0C-2A15-8B4D-837B-015F05D47FFB}</b:Guid>
@@ -8656,6 +9840,142 @@
     <b:BookTitle>IEEE TRANSACTIONS ON CIRCUITS AND SYSTEMS–I: REGULAR PAPERS,</b:BookTitle>
     <b:RefOrder>1</b:RefOrder>
   </b:Source>
+  <b:Source>
+    <b:Tag>alX17</b:Tag>
+    <b:SourceType>DocumentFromInternetSite</b:SourceType>
+    <b:Guid>{343BB0A0-B3A1-2C42-81D6-F49B45284DC7}</b:Guid>
+    <b:Title>Concurrent activity recognition with multi- modal CNN-LSTM structure</b:Title>
+    <b:Year>2017</b:Year>
+    <b:Author>
+      <b:Author>
+        <b:NameList>
+          <b:Person>
+            <b:Last>Li</b:Last>
+            <b:First>Xinyu</b:First>
+          </b:Person>
+          <b:Person>
+            <b:Last>Zhang</b:Last>
+            <b:First>Yanyi</b:First>
+          </b:Person>
+          <b:Person>
+            <b:Last>Zhang</b:Last>
+            <b:First>Jianyu</b:First>
+          </b:Person>
+          <b:Person>
+            <b:Last>Chen</b:Last>
+            <b:First>Shuhong</b:First>
+          </b:Person>
+          <b:Person>
+            <b:Last>Marsic</b:Last>
+            <b:First>Ivan</b:First>
+          </b:Person>
+          <b:Person>
+            <b:Last>Farneth</b:Last>
+            <b:First>Richard</b:First>
+            <b:Middle>A.</b:Middle>
+          </b:Person>
+          <b:Person>
+            <b:Last>Burd</b:Last>
+            <b:First>Randall</b:First>
+            <b:Middle>S.</b:Middle>
+          </b:Person>
+        </b:NameList>
+      </b:Author>
+    </b:Author>
+    <b:InternetSiteTitle>Arxiv</b:InternetSiteTitle>
+    <b:URL>https://arxiv.org/ abs/1702.01638</b:URL>
+    <b:RefOrder>2</b:RefOrder>
+  </b:Source>
+  <b:Source>
+    <b:Tag>Yao17</b:Tag>
+    <b:SourceType>BookSection</b:SourceType>
+    <b:Guid>{B3E4245F-AB4A-BC41-A55C-0199A110AA05}</b:Guid>
+    <b:Author>
+      <b:Author>
+        <b:NameList>
+          <b:Person>
+            <b:Last>Yao</b:Last>
+          </b:Person>
+          <b:Person>
+            <b:Last>Hu</b:Last>
+            <b:First>Shuochao</b:First>
+            <b:Middle>and</b:Middle>
+          </b:Person>
+          <b:Person>
+            <b:Last>Zhao</b:Last>
+            <b:First>Shaohan</b:First>
+            <b:Middle>and</b:Middle>
+          </b:Person>
+          <b:Person>
+            <b:Last>Zhang</b:Last>
+            <b:First>Yiran</b:First>
+            <b:Middle>and</b:Middle>
+          </b:Person>
+          <b:Person>
+            <b:Last>Abdelzaher</b:Last>
+            <b:First>Aston</b:First>
+            <b:Middle>and</b:Middle>
+          </b:Person>
+          <b:Person>
+            <b:Last>Tarek</b:Last>
+          </b:Person>
+        </b:NameList>
+      </b:Author>
+    </b:Author>
+    <b:Title>DeepSense: A Unified Deep Learning Framework for Time-Series Mobile Sensing Data Processing</b:Title>
+    <b:Year>2017</b:Year>
+    <b:Pages>351–360</b:Pages>
+    <b:BookTitle>Proceedings of the 26th International Conference on World Wide Web</b:BookTitle>
+    <b:Publisher>International World Wide Web Conferences Steering Committee</b:Publisher>
+    <b:RefOrder>4</b:RefOrder>
+  </b:Source>
+  <b:Source>
+    <b:Tag>Rad17</b:Tag>
+    <b:SourceType>JournalArticle</b:SourceType>
+    <b:Guid>{5820B822-1FBF-AA4D-B621-D5FEDA09437F}</b:Guid>
+    <b:Author>
+      <b:Author>
+        <b:NameList>
+          <b:Person>
+            <b:Last>Radu</b:Last>
+            <b:First>Valentin</b:First>
+          </b:Person>
+          <b:Person>
+            <b:Last>Tong</b:Last>
+            <b:First>Catherine</b:First>
+          </b:Person>
+          <b:Person>
+            <b:Last>Bhattacharya</b:Last>
+            <b:First>Sourav</b:First>
+          </b:Person>
+          <b:Person>
+            <b:Last>Lane</b:Last>
+            <b:First>Nicholas</b:First>
+            <b:Middle>D.</b:Middle>
+          </b:Person>
+          <b:Person>
+            <b:Last>Mascolo</b:Last>
+            <b:First>Cecilia</b:First>
+          </b:Person>
+          <b:Person>
+            <b:Last>Marina</b:Last>
+            <b:First>Mahesh</b:First>
+            <b:Middle>K.</b:Middle>
+          </b:Person>
+          <b:Person>
+            <b:Last>Kawsar</b:Last>
+            <b:First>and</b:First>
+            <b:Middle>Fahim</b:Middle>
+          </b:Person>
+        </b:NameList>
+      </b:Author>
+    </b:Author>
+    <b:Title>Multimodal Deep Learning for Activity and Context Recognition</b:Title>
+    <b:Year>2017</b:Year>
+    <b:Pages>1-27</b:Pages>
+    <b:JournalName>Proc. ACM Interact. Mob. Wearable Ubiquitous Technol.</b:JournalName>
+    <b:RefOrder>3</b:RefOrder>
+  </b:Source>
 </b:Sources>
 </file>
 
@@ -8668,7 +9988,7 @@
 </file>
 
 <file path=customXml/itemProps2.xml><?xml version="1.0" encoding="utf-8"?>
-<ds:datastoreItem xmlns:ds="http://schemas.openxmlformats.org/officeDocument/2006/customXml" ds:itemID="{A00B6EE3-6FFF-BE4F-BF50-FD904194B667}">
+<ds:datastoreItem xmlns:ds="http://schemas.openxmlformats.org/officeDocument/2006/customXml" ds:itemID="{C347BA15-E4CE-294A-9682-9CD666F7B322}">
   <ds:schemaRefs>
     <ds:schemaRef ds:uri="http://schemas.openxmlformats.org/officeDocument/2006/bibliography"/>
   </ds:schemaRefs>

</xml_diff>